<commit_message>
alterações no documento de planejamento
</commit_message>
<xml_diff>
--- a/Planejamento/Documentação.docx
+++ b/Planejamento/Documentação.docx
@@ -225,7 +225,39 @@
           <w:sz w:val="24"/>
           <w:szCs w:val="24"/>
         </w:rPr>
-        <w:t>RF6: O mestre deve poder adicionar e remover pontos de vida dos jogadores</w:t>
+        <w:t>RF</w:t>
+      </w:r>
+      <w:r>
+        <w:rPr>
+          <w:rFonts w:cstheme="minorHAnsi"/>
+          <w:sz w:val="24"/>
+          <w:szCs w:val="24"/>
+        </w:rPr>
+        <w:t>6</w:t>
+      </w:r>
+      <w:r>
+        <w:rPr>
+          <w:rFonts w:cstheme="minorHAnsi"/>
+          <w:sz w:val="24"/>
+          <w:szCs w:val="24"/>
+        </w:rPr>
+        <w:t xml:space="preserve">: O mestre deve poder adicionar </w:t>
+      </w:r>
+      <w:r>
+        <w:rPr>
+          <w:rFonts w:cstheme="minorHAnsi"/>
+          <w:sz w:val="24"/>
+          <w:szCs w:val="24"/>
+        </w:rPr>
+        <w:t>magias</w:t>
+      </w:r>
+      <w:r>
+        <w:rPr>
+          <w:rFonts w:cstheme="minorHAnsi"/>
+          <w:sz w:val="24"/>
+          <w:szCs w:val="24"/>
+        </w:rPr>
+        <w:t xml:space="preserve"> às fichas dos jogadores</w:t>
       </w:r>
       <w:r>
         <w:rPr>
@@ -241,7 +273,39 @@
           <w:sz w:val="24"/>
           <w:szCs w:val="24"/>
         </w:rPr>
-        <w:t>RF7: O mestre deve poder adicionar e remover experiência dos jogadores</w:t>
+        <w:t>RF</w:t>
+      </w:r>
+      <w:r>
+        <w:rPr>
+          <w:rFonts w:cstheme="minorHAnsi"/>
+          <w:sz w:val="24"/>
+          <w:szCs w:val="24"/>
+        </w:rPr>
+        <w:t>7</w:t>
+      </w:r>
+      <w:r>
+        <w:rPr>
+          <w:rFonts w:cstheme="minorHAnsi"/>
+          <w:sz w:val="24"/>
+          <w:szCs w:val="24"/>
+        </w:rPr>
+        <w:t>: O mestre deve poder adicionar</w:t>
+      </w:r>
+      <w:r>
+        <w:rPr>
+          <w:rFonts w:cstheme="minorHAnsi"/>
+          <w:sz w:val="24"/>
+          <w:szCs w:val="24"/>
+        </w:rPr>
+        <w:t xml:space="preserve"> características</w:t>
+      </w:r>
+      <w:r>
+        <w:rPr>
+          <w:rFonts w:cstheme="minorHAnsi"/>
+          <w:sz w:val="24"/>
+          <w:szCs w:val="24"/>
+        </w:rPr>
+        <w:t xml:space="preserve"> às fichas dos jogadores</w:t>
       </w:r>
       <w:r>
         <w:rPr>
@@ -257,7 +321,23 @@
           <w:sz w:val="24"/>
           <w:szCs w:val="24"/>
         </w:rPr>
-        <w:t>RF8: O mestre deve poder gerenciar uma biblioteca com os itens existentes em sua campanha</w:t>
+        <w:t>RF</w:t>
+      </w:r>
+      <w:r>
+        <w:rPr>
+          <w:rFonts w:cstheme="minorHAnsi"/>
+          <w:sz w:val="24"/>
+          <w:szCs w:val="24"/>
+        </w:rPr>
+        <w:t>8</w:t>
+      </w:r>
+      <w:r>
+        <w:rPr>
+          <w:rFonts w:cstheme="minorHAnsi"/>
+          <w:sz w:val="24"/>
+          <w:szCs w:val="24"/>
+        </w:rPr>
+        <w:t>: O mestre deve poder adicionar e remover pontos de vida dos jogadores</w:t>
       </w:r>
       <w:r>
         <w:rPr>
@@ -273,7 +353,23 @@
           <w:sz w:val="24"/>
           <w:szCs w:val="24"/>
         </w:rPr>
-        <w:t>RF9: Os jogadores podem sugerir itens novos ao mestre (RNF8)</w:t>
+        <w:t>RF</w:t>
+      </w:r>
+      <w:r>
+        <w:rPr>
+          <w:rFonts w:cstheme="minorHAnsi"/>
+          <w:sz w:val="24"/>
+          <w:szCs w:val="24"/>
+        </w:rPr>
+        <w:t>9</w:t>
+      </w:r>
+      <w:r>
+        <w:rPr>
+          <w:rFonts w:cstheme="minorHAnsi"/>
+          <w:sz w:val="24"/>
+          <w:szCs w:val="24"/>
+        </w:rPr>
+        <w:t>: O mestre deve poder adicionar e remover experiência dos jogadores</w:t>
       </w:r>
       <w:r>
         <w:rPr>
@@ -289,7 +385,103 @@
           <w:sz w:val="24"/>
           <w:szCs w:val="24"/>
         </w:rPr>
-        <w:t>RF10: Os jogadores devem poder enviar de itens para outros jogadores</w:t>
+        <w:t>RF</w:t>
+      </w:r>
+      <w:r>
+        <w:rPr>
+          <w:rFonts w:cstheme="minorHAnsi"/>
+          <w:sz w:val="24"/>
+          <w:szCs w:val="24"/>
+        </w:rPr>
+        <w:t>10</w:t>
+      </w:r>
+      <w:r>
+        <w:rPr>
+          <w:rFonts w:cstheme="minorHAnsi"/>
+          <w:sz w:val="24"/>
+          <w:szCs w:val="24"/>
+        </w:rPr>
+        <w:t>: O mestre deve poder gerenciar uma biblioteca com os itens</w:t>
+      </w:r>
+      <w:r>
+        <w:rPr>
+          <w:rFonts w:cstheme="minorHAnsi"/>
+          <w:sz w:val="24"/>
+          <w:szCs w:val="24"/>
+        </w:rPr>
+        <w:t>, magias e características</w:t>
+      </w:r>
+      <w:r>
+        <w:rPr>
+          <w:rFonts w:cstheme="minorHAnsi"/>
+          <w:sz w:val="24"/>
+          <w:szCs w:val="24"/>
+        </w:rPr>
+        <w:t xml:space="preserve"> existentes em sua campanha</w:t>
+      </w:r>
+      <w:r>
+        <w:rPr>
+          <w:rFonts w:cstheme="minorHAnsi"/>
+          <w:sz w:val="24"/>
+          <w:szCs w:val="24"/>
+        </w:rPr>
+        <w:br/>
+      </w:r>
+      <w:r>
+        <w:rPr>
+          <w:rFonts w:cstheme="minorHAnsi"/>
+          <w:sz w:val="24"/>
+          <w:szCs w:val="24"/>
+        </w:rPr>
+        <w:t>R</w:t>
+      </w:r>
+      <w:r>
+        <w:rPr>
+          <w:rFonts w:cstheme="minorHAnsi"/>
+          <w:sz w:val="24"/>
+          <w:szCs w:val="24"/>
+        </w:rPr>
+        <w:t>F11</w:t>
+      </w:r>
+      <w:r>
+        <w:rPr>
+          <w:rFonts w:cstheme="minorHAnsi"/>
+          <w:sz w:val="24"/>
+          <w:szCs w:val="24"/>
+        </w:rPr>
+        <w:t>: Os jogadores podem sugerir itens novos ao mestre (RNF8)</w:t>
+      </w:r>
+      <w:r>
+        <w:rPr>
+          <w:rFonts w:cstheme="minorHAnsi"/>
+          <w:sz w:val="24"/>
+          <w:szCs w:val="24"/>
+        </w:rPr>
+        <w:br/>
+      </w:r>
+      <w:r>
+        <w:rPr>
+          <w:rFonts w:cstheme="minorHAnsi"/>
+          <w:sz w:val="24"/>
+          <w:szCs w:val="24"/>
+        </w:rPr>
+        <w:t>RF1</w:t>
+      </w:r>
+      <w:r>
+        <w:rPr>
+          <w:rFonts w:cstheme="minorHAnsi"/>
+          <w:sz w:val="24"/>
+          <w:szCs w:val="24"/>
+        </w:rPr>
+        <w:t>2</w:t>
+      </w:r>
+      <w:r>
+        <w:rPr>
+          <w:rFonts w:cstheme="minorHAnsi"/>
+          <w:sz w:val="24"/>
+          <w:szCs w:val="24"/>
+        </w:rPr>
+        <w:t>: Os jogadores devem poder enviar de itens para outros jogadores</w:t>
       </w:r>
     </w:p>
     <w:p>
@@ -413,7 +605,25 @@
           <w:sz w:val="24"/>
           <w:szCs w:val="24"/>
         </w:rPr>
-        <w:t xml:space="preserve"> Os dados enviados entre host/server e host/host podem estar no formato JSON</w:t>
+        <w:t xml:space="preserve"> Os dados enviados entre host/</w:t>
+      </w:r>
+      <w:proofErr w:type="gramStart"/>
+      <w:r>
+        <w:rPr>
+          <w:rFonts w:cstheme="minorHAnsi"/>
+          <w:sz w:val="24"/>
+          <w:szCs w:val="24"/>
+        </w:rPr>
+        <w:t>server</w:t>
+      </w:r>
+      <w:proofErr w:type="gramEnd"/>
+      <w:r>
+        <w:rPr>
+          <w:rFonts w:cstheme="minorHAnsi"/>
+          <w:sz w:val="24"/>
+          <w:szCs w:val="24"/>
+        </w:rPr>
+        <w:t xml:space="preserve"> e host/host podem estar no formato JSON</w:t>
       </w:r>
       <w:r>
         <w:rPr>
@@ -534,14 +744,47 @@
           <w:szCs w:val="24"/>
         </w:rPr>
         <w:br/>
-      </w:r>
-      <w:r>
-        <w:rPr>
-          <w:rFonts w:cstheme="minorHAnsi"/>
-          <w:sz w:val="24"/>
-          <w:szCs w:val="24"/>
-        </w:rPr>
-        <w:t>c) Experiência, uma unidade numérica que pode ser editável, sem valor máximo e com mínimo 0.</w:t>
+        <w:t>c</w:t>
+      </w:r>
+      <w:r>
+        <w:rPr>
+          <w:rFonts w:cstheme="minorHAnsi"/>
+          <w:sz w:val="24"/>
+          <w:szCs w:val="24"/>
+        </w:rPr>
+        <w:t xml:space="preserve">) </w:t>
+      </w:r>
+      <w:r>
+        <w:rPr>
+          <w:rFonts w:cstheme="minorHAnsi"/>
+          <w:sz w:val="24"/>
+          <w:szCs w:val="24"/>
+        </w:rPr>
+        <w:t>Magias</w:t>
+      </w:r>
+      <w:r>
+        <w:rPr>
+          <w:rFonts w:cstheme="minorHAnsi"/>
+          <w:sz w:val="24"/>
+          <w:szCs w:val="24"/>
+        </w:rPr>
+        <w:t>, objetos com nome, descrição</w:t>
+      </w:r>
+      <w:r>
+        <w:rPr>
+          <w:rFonts w:cstheme="minorHAnsi"/>
+          <w:sz w:val="24"/>
+          <w:szCs w:val="24"/>
+        </w:rPr>
+        <w:t xml:space="preserve"> e valores que ajudam os jogadores a entender qual a função daquele poder no jogo</w:t>
+      </w:r>
+      <w:r>
+        <w:rPr>
+          <w:rFonts w:cstheme="minorHAnsi"/>
+          <w:sz w:val="24"/>
+          <w:szCs w:val="24"/>
+        </w:rPr>
+        <w:t>, que podem ser adicionados ou removidos, porém não editáveis.</w:t>
       </w:r>
       <w:r>
         <w:rPr>
@@ -557,6 +800,80 @@
           <w:sz w:val="24"/>
           <w:szCs w:val="24"/>
         </w:rPr>
+        <w:t>d</w:t>
+      </w:r>
+      <w:r>
+        <w:rPr>
+          <w:rFonts w:cstheme="minorHAnsi"/>
+          <w:sz w:val="24"/>
+          <w:szCs w:val="24"/>
+        </w:rPr>
+        <w:t xml:space="preserve">) </w:t>
+      </w:r>
+      <w:r>
+        <w:rPr>
+          <w:rFonts w:cstheme="minorHAnsi"/>
+          <w:sz w:val="24"/>
+          <w:szCs w:val="24"/>
+        </w:rPr>
+        <w:t>Características</w:t>
+      </w:r>
+      <w:r>
+        <w:rPr>
+          <w:rFonts w:cstheme="minorHAnsi"/>
+          <w:sz w:val="24"/>
+          <w:szCs w:val="24"/>
+        </w:rPr>
+        <w:t>, objetos com nome</w:t>
+      </w:r>
+      <w:r>
+        <w:rPr>
+          <w:rFonts w:cstheme="minorHAnsi"/>
+          <w:sz w:val="24"/>
+          <w:szCs w:val="24"/>
+        </w:rPr>
+        <w:t xml:space="preserve"> </w:t>
+      </w:r>
+      <w:r>
+        <w:rPr>
+          <w:rFonts w:cstheme="minorHAnsi"/>
+          <w:sz w:val="24"/>
+          <w:szCs w:val="24"/>
+        </w:rPr>
+        <w:t>e descrição, que podem ser adicionados ou removidos, porém não editáveis.</w:t>
+      </w:r>
+      <w:r>
+        <w:rPr>
+          <w:rFonts w:cstheme="minorHAnsi"/>
+          <w:sz w:val="24"/>
+          <w:szCs w:val="24"/>
+        </w:rPr>
+        <w:br/>
+        <w:t>e</w:t>
+      </w:r>
+      <w:r>
+        <w:rPr>
+          <w:rFonts w:cstheme="minorHAnsi"/>
+          <w:sz w:val="24"/>
+          <w:szCs w:val="24"/>
+        </w:rPr>
+        <w:t>) Experiência, uma unidade numérica que pode ser editável, sem valor máximo e com mínimo 0.</w:t>
+      </w:r>
+      <w:r>
+        <w:rPr>
+          <w:rFonts w:cstheme="minorHAnsi"/>
+          <w:sz w:val="24"/>
+          <w:szCs w:val="24"/>
+        </w:rPr>
+        <w:br/>
+      </w:r>
+      <w:r>
+        <w:rPr>
+          <w:rFonts w:cstheme="minorHAnsi"/>
+          <w:sz w:val="24"/>
+          <w:szCs w:val="24"/>
+        </w:rPr>
+        <w:lastRenderedPageBreak/>
         <w:t>RNF8: Quando um item for sugerido ao mestre, o mestre tem a opção de adicionar o item à sua biblioteca ou não.</w:t>
       </w:r>
     </w:p>
@@ -578,27 +895,6 @@
           <w:sz w:val="28"/>
           <w:szCs w:val="28"/>
         </w:rPr>
-        <w:br w:type="page"/>
-      </w:r>
-    </w:p>
-    <w:p>
-      <w:pPr>
-        <w:rPr>
-          <w:b/>
-          <w:bCs/>
-          <w:sz w:val="32"/>
-          <w:szCs w:val="32"/>
-        </w:rPr>
-      </w:pPr>
-      <w:r>
-        <w:rPr>
-          <w:rFonts w:cstheme="minorHAnsi"/>
-          <w:b/>
-          <w:bCs/>
-          <w:sz w:val="28"/>
-          <w:szCs w:val="28"/>
-        </w:rPr>
-        <w:lastRenderedPageBreak/>
         <w:t>Especificação de Mensagens</w:t>
       </w:r>
     </w:p>
@@ -1348,24 +1644,6 @@
           <w:u w:val="single"/>
         </w:rPr>
       </w:pPr>
-      <w:r>
-        <w:rPr>
-          <w:rFonts w:cstheme="minorHAnsi"/>
-          <w:sz w:val="28"/>
-          <w:szCs w:val="28"/>
-          <w:u w:val="single"/>
-        </w:rPr>
-        <w:br/>
-      </w:r>
-      <w:r>
-        <w:rPr>
-          <w:rFonts w:cstheme="minorHAnsi"/>
-          <w:sz w:val="28"/>
-          <w:szCs w:val="28"/>
-          <w:u w:val="single"/>
-        </w:rPr>
-        <w:t>Mensagens Mestre -&gt; Jogador</w:t>
-      </w:r>
     </w:p>
     <w:p>
       <w:pPr>
@@ -1382,7 +1660,7 @@
           <w:sz w:val="28"/>
           <w:szCs w:val="28"/>
         </w:rPr>
-        <w:t>Atualizar</w:t>
+        <w:t xml:space="preserve">Sugerir </w:t>
       </w:r>
       <w:r>
         <w:rPr>
@@ -1390,7 +1668,7 @@
           <w:sz w:val="28"/>
           <w:szCs w:val="28"/>
         </w:rPr>
-        <w:t xml:space="preserve"> pontos de vida</w:t>
+        <w:t>Magia Nova</w:t>
       </w:r>
       <w:r>
         <w:rPr>
@@ -1514,7 +1792,7 @@
                 <w:szCs w:val="24"/>
               </w:rPr>
               <w:tab/>
-              <w:t>“UPDATE”</w:t>
+              <w:t>“INSERT”</w:t>
             </w:r>
           </w:p>
           <w:p>
@@ -1534,7 +1812,7 @@
                 <w:sz w:val="24"/>
                 <w:szCs w:val="24"/>
               </w:rPr>
-              <w:t>Pontos de Vida</w:t>
+              <w:t>Magia</w:t>
             </w:r>
             <w:r>
               <w:rPr>
@@ -1543,7 +1821,82 @@
                 <w:szCs w:val="24"/>
               </w:rPr>
               <w:tab/>
-              <w:t xml:space="preserve">Quantidade de pontos a ser alterada </w:t>
+            </w:r>
+            <w:r>
+              <w:rPr>
+                <w:rFonts w:cstheme="minorHAnsi"/>
+                <w:sz w:val="24"/>
+                <w:szCs w:val="24"/>
+              </w:rPr>
+              <w:t>A magia</w:t>
+            </w:r>
+            <w:r>
+              <w:rPr>
+                <w:rFonts w:cstheme="minorHAnsi"/>
+                <w:sz w:val="24"/>
+                <w:szCs w:val="24"/>
+              </w:rPr>
+              <w:t xml:space="preserve"> a ser sugerid</w:t>
+            </w:r>
+            <w:r>
+              <w:rPr>
+                <w:rFonts w:cstheme="minorHAnsi"/>
+                <w:sz w:val="24"/>
+                <w:szCs w:val="24"/>
+              </w:rPr>
+              <w:t>a</w:t>
+            </w:r>
+            <w:r>
+              <w:rPr>
+                <w:rFonts w:cstheme="minorHAnsi"/>
+                <w:sz w:val="24"/>
+                <w:szCs w:val="24"/>
+              </w:rPr>
+              <w:t xml:space="preserve"> </w:t>
+            </w:r>
+          </w:p>
+          <w:p>
+            <w:pPr>
+              <w:tabs>
+                <w:tab w:val="left" w:pos="2155"/>
+              </w:tabs>
+              <w:rPr>
+                <w:rFonts w:cstheme="minorHAnsi"/>
+                <w:sz w:val="24"/>
+                <w:szCs w:val="24"/>
+              </w:rPr>
+            </w:pPr>
+            <w:r>
+              <w:rPr>
+                <w:rFonts w:cstheme="minorHAnsi"/>
+                <w:sz w:val="24"/>
+                <w:szCs w:val="24"/>
+              </w:rPr>
+              <w:t>Mensagem</w:t>
+            </w:r>
+            <w:r>
+              <w:rPr>
+                <w:rFonts w:cstheme="minorHAnsi"/>
+                <w:sz w:val="24"/>
+                <w:szCs w:val="24"/>
+              </w:rPr>
+              <w:tab/>
+            </w:r>
+            <w:r>
+              <w:rPr>
+                <w:rFonts w:cstheme="minorHAnsi"/>
+                <w:sz w:val="24"/>
+                <w:szCs w:val="24"/>
+              </w:rPr>
+              <w:t>Qualquer mensagem justificando a sugestão</w:t>
+            </w:r>
+            <w:r>
+              <w:rPr>
+                <w:rFonts w:cstheme="minorHAnsi"/>
+                <w:sz w:val="24"/>
+                <w:szCs w:val="24"/>
+              </w:rPr>
+              <w:t xml:space="preserve"> </w:t>
             </w:r>
           </w:p>
         </w:tc>
@@ -1593,7 +1946,175 @@
                 <w:sz w:val="24"/>
                 <w:szCs w:val="24"/>
               </w:rPr>
-              <w:t>Envia um valor que modificará os pontos de vida de um jogador.</w:t>
+              <w:t>Envia um</w:t>
+            </w:r>
+            <w:r>
+              <w:rPr>
+                <w:rFonts w:cstheme="minorHAnsi"/>
+                <w:sz w:val="24"/>
+                <w:szCs w:val="24"/>
+              </w:rPr>
+              <w:t>a</w:t>
+            </w:r>
+            <w:r>
+              <w:rPr>
+                <w:rFonts w:cstheme="minorHAnsi"/>
+                <w:sz w:val="24"/>
+                <w:szCs w:val="24"/>
+              </w:rPr>
+              <w:t xml:space="preserve"> </w:t>
+            </w:r>
+            <w:r>
+              <w:rPr>
+                <w:rFonts w:cstheme="minorHAnsi"/>
+                <w:sz w:val="24"/>
+                <w:szCs w:val="24"/>
+              </w:rPr>
+              <w:t xml:space="preserve">magia </w:t>
+            </w:r>
+            <w:r>
+              <w:rPr>
+                <w:rFonts w:cstheme="minorHAnsi"/>
+                <w:sz w:val="24"/>
+                <w:szCs w:val="24"/>
+              </w:rPr>
+              <w:t>nov</w:t>
+            </w:r>
+            <w:r>
+              <w:rPr>
+                <w:rFonts w:cstheme="minorHAnsi"/>
+                <w:sz w:val="24"/>
+                <w:szCs w:val="24"/>
+              </w:rPr>
+              <w:t>a</w:t>
+            </w:r>
+            <w:r>
+              <w:rPr>
+                <w:rFonts w:cstheme="minorHAnsi"/>
+                <w:sz w:val="24"/>
+                <w:szCs w:val="24"/>
+              </w:rPr>
+              <w:t xml:space="preserve"> para o mestre, </w:t>
+            </w:r>
+            <w:r>
+              <w:rPr>
+                <w:rFonts w:cstheme="minorHAnsi"/>
+                <w:sz w:val="24"/>
+                <w:szCs w:val="24"/>
+              </w:rPr>
+              <w:t>a magia</w:t>
+            </w:r>
+            <w:r>
+              <w:rPr>
+                <w:rFonts w:cstheme="minorHAnsi"/>
+                <w:sz w:val="24"/>
+                <w:szCs w:val="24"/>
+              </w:rPr>
+              <w:t xml:space="preserve"> é uma sugestão, e o mestre pode aceitar ou não:</w:t>
+            </w:r>
+          </w:p>
+          <w:p>
+            <w:pPr>
+              <w:rPr>
+                <w:rFonts w:cstheme="minorHAnsi"/>
+              </w:rPr>
+            </w:pPr>
+            <w:r>
+              <w:rPr>
+                <w:rFonts w:cstheme="minorHAnsi"/>
+              </w:rPr>
+              <w:t xml:space="preserve">- </w:t>
+            </w:r>
+            <w:r>
+              <w:rPr>
+                <w:rFonts w:cstheme="minorHAnsi"/>
+              </w:rPr>
+              <w:t>A</w:t>
+            </w:r>
+            <w:r>
+              <w:rPr>
+                <w:rFonts w:cstheme="minorHAnsi"/>
+              </w:rPr>
+              <w:t>ceit</w:t>
+            </w:r>
+            <w:r>
+              <w:rPr>
+                <w:rFonts w:cstheme="minorHAnsi"/>
+              </w:rPr>
+              <w:t>ando</w:t>
+            </w:r>
+            <w:r>
+              <w:rPr>
+                <w:rFonts w:cstheme="minorHAnsi"/>
+              </w:rPr>
+              <w:t>:</w:t>
+            </w:r>
+            <w:r>
+              <w:rPr>
+                <w:rFonts w:cstheme="minorHAnsi"/>
+              </w:rPr>
+              <w:t xml:space="preserve"> </w:t>
+            </w:r>
+            <w:r>
+              <w:rPr>
+                <w:rFonts w:cstheme="minorHAnsi"/>
+              </w:rPr>
+              <w:t>a magia</w:t>
+            </w:r>
+            <w:r>
+              <w:rPr>
+                <w:rFonts w:cstheme="minorHAnsi"/>
+              </w:rPr>
+              <w:t xml:space="preserve"> é </w:t>
+            </w:r>
+            <w:r>
+              <w:rPr>
+                <w:rFonts w:cstheme="minorHAnsi"/>
+              </w:rPr>
+              <w:t>adicionada</w:t>
+            </w:r>
+            <w:r>
+              <w:rPr>
+                <w:rFonts w:cstheme="minorHAnsi"/>
+              </w:rPr>
+              <w:t xml:space="preserve"> na lista de itens do mestre.</w:t>
+            </w:r>
+          </w:p>
+          <w:p>
+            <w:pPr>
+              <w:rPr>
+                <w:rFonts w:cstheme="minorHAnsi"/>
+              </w:rPr>
+            </w:pPr>
+            <w:r>
+              <w:rPr>
+                <w:rFonts w:cstheme="minorHAnsi"/>
+              </w:rPr>
+              <w:t xml:space="preserve">- Negando: </w:t>
+            </w:r>
+            <w:r>
+              <w:rPr>
+                <w:rFonts w:cstheme="minorHAnsi"/>
+              </w:rPr>
+              <w:t>a magia</w:t>
+            </w:r>
+            <w:r>
+              <w:rPr>
+                <w:rFonts w:cstheme="minorHAnsi"/>
+              </w:rPr>
+              <w:t xml:space="preserve"> não é </w:t>
+            </w:r>
+            <w:r>
+              <w:rPr>
+                <w:rFonts w:cstheme="minorHAnsi"/>
+              </w:rPr>
+              <w:t>adicionada</w:t>
+            </w:r>
+            <w:r>
+              <w:rPr>
+                <w:rFonts w:cstheme="minorHAnsi"/>
+              </w:rPr>
+              <w:t xml:space="preserve"> na lista de itens do mestre.</w:t>
             </w:r>
           </w:p>
         </w:tc>
@@ -1643,114 +2164,88 @@
                 <w:sz w:val="24"/>
                 <w:szCs w:val="24"/>
               </w:rPr>
-              <w:t>Retorna quantos pontos de vida foram alterados, exemplo</w:t>
-            </w:r>
-            <w:r>
-              <w:rPr>
-                <w:rFonts w:cstheme="minorHAnsi"/>
-                <w:sz w:val="24"/>
-                <w:szCs w:val="24"/>
-              </w:rPr>
-              <w:t>s</w:t>
-            </w:r>
-            <w:r>
-              <w:rPr>
-                <w:rFonts w:cstheme="minorHAnsi"/>
-                <w:sz w:val="24"/>
-                <w:szCs w:val="24"/>
-              </w:rPr>
-              <w:t>:</w:t>
-            </w:r>
-          </w:p>
-          <w:p>
-            <w:pPr>
-              <w:rPr>
-                <w:rFonts w:cstheme="minorHAnsi"/>
-                <w:sz w:val="20"/>
-                <w:szCs w:val="20"/>
-              </w:rPr>
-            </w:pPr>
-            <w:r>
-              <w:rPr>
-                <w:rFonts w:cstheme="minorHAnsi"/>
-              </w:rPr>
-              <w:t>- Jogador com 2 de vida, recebendo -5 pontos de vida:</w:t>
-            </w:r>
-            <w:r>
-              <w:rPr>
-                <w:rFonts w:cstheme="minorHAnsi"/>
-                <w:sz w:val="24"/>
-                <w:szCs w:val="24"/>
-              </w:rPr>
-              <w:br/>
-            </w:r>
-            <w:r>
-              <w:rPr>
-                <w:rFonts w:cstheme="minorHAnsi"/>
-                <w:sz w:val="20"/>
-                <w:szCs w:val="20"/>
-              </w:rPr>
-              <w:t xml:space="preserve">  </w:t>
-            </w:r>
-            <w:r>
-              <w:rPr>
-                <w:rFonts w:cstheme="minorHAnsi"/>
-                <w:sz w:val="20"/>
-                <w:szCs w:val="20"/>
-              </w:rPr>
-              <w:t>“-</w:t>
-            </w:r>
-            <w:r>
-              <w:rPr>
-                <w:rFonts w:cstheme="minorHAnsi"/>
-                <w:sz w:val="20"/>
-                <w:szCs w:val="20"/>
-              </w:rPr>
-              <w:t>2</w:t>
-            </w:r>
-            <w:r>
-              <w:rPr>
-                <w:rFonts w:cstheme="minorHAnsi"/>
-                <w:sz w:val="20"/>
-                <w:szCs w:val="20"/>
-              </w:rPr>
-              <w:t xml:space="preserve"> Pontos de vida alterados com sucesso”.</w:t>
-            </w:r>
-          </w:p>
-          <w:p>
-            <w:pPr>
-              <w:rPr>
-                <w:rFonts w:cstheme="minorHAnsi"/>
-              </w:rPr>
-            </w:pPr>
-            <w:r>
-              <w:rPr>
-                <w:rFonts w:cstheme="minorHAnsi"/>
-              </w:rPr>
-              <w:t>-Jogador com 5 de vida, recebendo 10 pontos de vida:</w:t>
-            </w:r>
-          </w:p>
-          <w:p>
-            <w:pPr>
-              <w:rPr>
-                <w:rFonts w:cstheme="minorHAnsi"/>
-                <w:sz w:val="20"/>
-                <w:szCs w:val="20"/>
-              </w:rPr>
-            </w:pPr>
-            <w:r>
-              <w:rPr>
-                <w:rFonts w:cstheme="minorHAnsi"/>
-              </w:rPr>
-              <w:t xml:space="preserve">  </w:t>
-            </w:r>
-            <w:r>
-              <w:rPr>
-                <w:rFonts w:cstheme="minorHAnsi"/>
-                <w:sz w:val="20"/>
-                <w:szCs w:val="20"/>
-              </w:rPr>
-              <w:t>“+10 Pontos de vida alterados com sucesso”.</w:t>
+              <w:t>Se for aceito pelo mestre, retorna “</w:t>
+            </w:r>
+            <w:r>
+              <w:rPr>
+                <w:rFonts w:cstheme="minorHAnsi"/>
+                <w:sz w:val="24"/>
+                <w:szCs w:val="24"/>
+              </w:rPr>
+              <w:t>Magia</w:t>
+            </w:r>
+            <w:r>
+              <w:rPr>
+                <w:rFonts w:cstheme="minorHAnsi"/>
+                <w:sz w:val="24"/>
+                <w:szCs w:val="24"/>
+              </w:rPr>
+              <w:t xml:space="preserve"> foi aceit</w:t>
+            </w:r>
+            <w:r>
+              <w:rPr>
+                <w:rFonts w:cstheme="minorHAnsi"/>
+                <w:sz w:val="24"/>
+                <w:szCs w:val="24"/>
+              </w:rPr>
+              <w:t>a</w:t>
+            </w:r>
+            <w:r>
+              <w:rPr>
+                <w:rFonts w:cstheme="minorHAnsi"/>
+                <w:sz w:val="24"/>
+                <w:szCs w:val="24"/>
+              </w:rPr>
+              <w:t xml:space="preserve"> com sucesso”.</w:t>
+            </w:r>
+          </w:p>
+          <w:p>
+            <w:pPr>
+              <w:rPr>
+                <w:rFonts w:cstheme="minorHAnsi"/>
+                <w:sz w:val="24"/>
+                <w:szCs w:val="24"/>
+              </w:rPr>
+            </w:pPr>
+            <w:r>
+              <w:rPr>
+                <w:rFonts w:cstheme="minorHAnsi"/>
+                <w:sz w:val="24"/>
+                <w:szCs w:val="24"/>
+              </w:rPr>
+              <w:t>Se não for aceito pelo mestre, retorna “</w:t>
+            </w:r>
+            <w:r>
+              <w:rPr>
+                <w:rFonts w:cstheme="minorHAnsi"/>
+                <w:sz w:val="24"/>
+                <w:szCs w:val="24"/>
+              </w:rPr>
+              <w:t>Magia</w:t>
+            </w:r>
+            <w:r>
+              <w:rPr>
+                <w:rFonts w:cstheme="minorHAnsi"/>
+                <w:sz w:val="24"/>
+                <w:szCs w:val="24"/>
+              </w:rPr>
+              <w:t xml:space="preserve"> não aceit</w:t>
+            </w:r>
+            <w:r>
+              <w:rPr>
+                <w:rFonts w:cstheme="minorHAnsi"/>
+                <w:sz w:val="24"/>
+                <w:szCs w:val="24"/>
+              </w:rPr>
+              <w:t>a</w:t>
+            </w:r>
+            <w:r>
+              <w:rPr>
+                <w:rFonts w:cstheme="minorHAnsi"/>
+                <w:sz w:val="24"/>
+                <w:szCs w:val="24"/>
+              </w:rPr>
+              <w:t>”.</w:t>
             </w:r>
           </w:p>
         </w:tc>
@@ -1762,16 +2257,9 @@
           <w:rFonts w:cstheme="minorHAnsi"/>
           <w:sz w:val="28"/>
           <w:szCs w:val="28"/>
+          <w:u w:val="single"/>
         </w:rPr>
       </w:pPr>
-      <w:r>
-        <w:rPr>
-          <w:rFonts w:cstheme="minorHAnsi"/>
-          <w:sz w:val="28"/>
-          <w:szCs w:val="28"/>
-        </w:rPr>
-        <w:br/>
-      </w:r>
     </w:p>
     <w:p>
       <w:pPr>
@@ -1779,6 +2267,7 @@
           <w:rFonts w:cstheme="minorHAnsi"/>
           <w:sz w:val="28"/>
           <w:szCs w:val="28"/>
+          <w:u w:val="single"/>
         </w:rPr>
       </w:pPr>
       <w:r>
@@ -1786,12 +2275,14 @@
           <w:rFonts w:cstheme="minorHAnsi"/>
           <w:sz w:val="28"/>
           <w:szCs w:val="28"/>
+          <w:u w:val="single"/>
         </w:rPr>
         <w:br w:type="page"/>
       </w:r>
     </w:p>
     <w:p>
       <w:pPr>
+        <w:spacing w:after="0" w:line="240" w:lineRule="auto"/>
         <w:rPr>
           <w:rFonts w:cstheme="minorHAnsi"/>
           <w:sz w:val="28"/>
@@ -1805,7 +2296,7 @@
           <w:szCs w:val="28"/>
         </w:rPr>
         <w:lastRenderedPageBreak/>
-        <w:t>Enviar Item</w:t>
+        <w:t xml:space="preserve">Sugerir </w:t>
       </w:r>
       <w:r>
         <w:rPr>
@@ -1813,7 +2304,15 @@
           <w:sz w:val="28"/>
           <w:szCs w:val="28"/>
         </w:rPr>
-        <w:t>:</w:t>
+        <w:t>Característica</w:t>
+      </w:r>
+      <w:r>
+        <w:rPr>
+          <w:rFonts w:cstheme="minorHAnsi"/>
+          <w:sz w:val="28"/>
+          <w:szCs w:val="28"/>
+        </w:rPr>
+        <w:t xml:space="preserve"> Nova:</w:t>
       </w:r>
     </w:p>
     <w:tbl>
@@ -1871,7 +2370,7 @@
           <w:p>
             <w:pPr>
               <w:tabs>
-                <w:tab w:val="left" w:pos="2157"/>
+                <w:tab w:val="left" w:pos="2155"/>
               </w:tabs>
               <w:rPr>
                 <w:rFonts w:cstheme="minorHAnsi"/>
@@ -1906,7 +2405,7 @@
           <w:p>
             <w:pPr>
               <w:tabs>
-                <w:tab w:val="left" w:pos="2157"/>
+                <w:tab w:val="left" w:pos="2155"/>
               </w:tabs>
               <w:rPr>
                 <w:rFonts w:cstheme="minorHAnsi"/>
@@ -1935,7 +2434,7 @@
           <w:p>
             <w:pPr>
               <w:tabs>
-                <w:tab w:val="left" w:pos="2157"/>
+                <w:tab w:val="left" w:pos="2155"/>
               </w:tabs>
               <w:rPr>
                 <w:rFonts w:cstheme="minorHAnsi"/>
@@ -1949,7 +2448,7 @@
                 <w:sz w:val="24"/>
                 <w:szCs w:val="24"/>
               </w:rPr>
-              <w:t>Item</w:t>
+              <w:t>Característica</w:t>
             </w:r>
             <w:r>
               <w:rPr>
@@ -1958,7 +2457,106 @@
                 <w:szCs w:val="24"/>
               </w:rPr>
               <w:tab/>
-              <w:t>O item a ser enviado</w:t>
+            </w:r>
+            <w:r>
+              <w:rPr>
+                <w:rFonts w:cstheme="minorHAnsi"/>
+                <w:sz w:val="24"/>
+                <w:szCs w:val="24"/>
+              </w:rPr>
+              <w:t xml:space="preserve">A </w:t>
+            </w:r>
+            <w:r>
+              <w:rPr>
+                <w:rFonts w:cstheme="minorHAnsi"/>
+                <w:sz w:val="24"/>
+                <w:szCs w:val="24"/>
+              </w:rPr>
+              <w:t>c</w:t>
+            </w:r>
+            <w:r>
+              <w:rPr>
+                <w:rFonts w:cstheme="minorHAnsi"/>
+                <w:sz w:val="24"/>
+                <w:szCs w:val="24"/>
+              </w:rPr>
+              <w:t>aracterística</w:t>
+            </w:r>
+            <w:r>
+              <w:rPr>
+                <w:rFonts w:cstheme="minorHAnsi"/>
+                <w:sz w:val="24"/>
+                <w:szCs w:val="24"/>
+              </w:rPr>
+              <w:t xml:space="preserve"> </w:t>
+            </w:r>
+            <w:r>
+              <w:rPr>
+                <w:rFonts w:cstheme="minorHAnsi"/>
+                <w:sz w:val="24"/>
+                <w:szCs w:val="24"/>
+              </w:rPr>
+              <w:t>a ser sugerid</w:t>
+            </w:r>
+            <w:r>
+              <w:rPr>
+                <w:rFonts w:cstheme="minorHAnsi"/>
+                <w:sz w:val="24"/>
+                <w:szCs w:val="24"/>
+              </w:rPr>
+              <w:t>a</w:t>
+            </w:r>
+            <w:r>
+              <w:rPr>
+                <w:rFonts w:cstheme="minorHAnsi"/>
+                <w:sz w:val="24"/>
+                <w:szCs w:val="24"/>
+              </w:rPr>
+              <w:t xml:space="preserve"> </w:t>
+            </w:r>
+          </w:p>
+          <w:p>
+            <w:pPr>
+              <w:tabs>
+                <w:tab w:val="left" w:pos="2155"/>
+              </w:tabs>
+              <w:rPr>
+                <w:rFonts w:cstheme="minorHAnsi"/>
+                <w:sz w:val="24"/>
+                <w:szCs w:val="24"/>
+              </w:rPr>
+            </w:pPr>
+            <w:r>
+              <w:rPr>
+                <w:rFonts w:cstheme="minorHAnsi"/>
+                <w:sz w:val="24"/>
+                <w:szCs w:val="24"/>
+              </w:rPr>
+              <w:t>Mensagem</w:t>
+            </w:r>
+            <w:r>
+              <w:rPr>
+                <w:rFonts w:cstheme="minorHAnsi"/>
+                <w:sz w:val="24"/>
+                <w:szCs w:val="24"/>
+              </w:rPr>
+              <w:tab/>
+            </w:r>
+            <w:r>
+              <w:rPr>
+                <w:rFonts w:cstheme="minorHAnsi"/>
+                <w:sz w:val="24"/>
+                <w:szCs w:val="24"/>
+              </w:rPr>
+              <w:t>Qualquer mensagem justificando a sugestão</w:t>
+            </w:r>
+            <w:r>
+              <w:rPr>
+                <w:rFonts w:cstheme="minorHAnsi"/>
+                <w:sz w:val="24"/>
+                <w:szCs w:val="24"/>
+              </w:rPr>
+              <w:t xml:space="preserve"> </w:t>
             </w:r>
           </w:p>
         </w:tc>
@@ -2008,15 +2606,103 @@
                 <w:sz w:val="24"/>
                 <w:szCs w:val="24"/>
               </w:rPr>
-              <w:t xml:space="preserve">Envia um item </w:t>
-            </w:r>
-            <w:r>
-              <w:rPr>
-                <w:rFonts w:cstheme="minorHAnsi"/>
-                <w:sz w:val="24"/>
-                <w:szCs w:val="24"/>
-              </w:rPr>
-              <w:t>da biblioteca do mestre para um jogador</w:t>
+              <w:t>Envia uma característica</w:t>
+            </w:r>
+            <w:r>
+              <w:rPr>
+                <w:rFonts w:cstheme="minorHAnsi"/>
+                <w:sz w:val="24"/>
+                <w:szCs w:val="24"/>
+              </w:rPr>
+              <w:t xml:space="preserve"> </w:t>
+            </w:r>
+            <w:r>
+              <w:rPr>
+                <w:rFonts w:cstheme="minorHAnsi"/>
+                <w:sz w:val="24"/>
+                <w:szCs w:val="24"/>
+              </w:rPr>
+              <w:t>nova para o mestre, a característica é uma sugestão, e o mestre pode aceitar ou não:</w:t>
+            </w:r>
+          </w:p>
+          <w:p>
+            <w:pPr>
+              <w:rPr>
+                <w:rFonts w:cstheme="minorHAnsi"/>
+              </w:rPr>
+            </w:pPr>
+            <w:r>
+              <w:rPr>
+                <w:rFonts w:cstheme="minorHAnsi"/>
+              </w:rPr>
+              <w:t xml:space="preserve">- </w:t>
+            </w:r>
+            <w:r>
+              <w:rPr>
+                <w:rFonts w:cstheme="minorHAnsi"/>
+              </w:rPr>
+              <w:t>A</w:t>
+            </w:r>
+            <w:r>
+              <w:rPr>
+                <w:rFonts w:cstheme="minorHAnsi"/>
+              </w:rPr>
+              <w:t>ceit</w:t>
+            </w:r>
+            <w:r>
+              <w:rPr>
+                <w:rFonts w:cstheme="minorHAnsi"/>
+              </w:rPr>
+              <w:t>ando</w:t>
+            </w:r>
+            <w:r>
+              <w:rPr>
+                <w:rFonts w:cstheme="minorHAnsi"/>
+              </w:rPr>
+              <w:t>:</w:t>
+            </w:r>
+            <w:r>
+              <w:rPr>
+                <w:rFonts w:cstheme="minorHAnsi"/>
+              </w:rPr>
+              <w:t xml:space="preserve"> a </w:t>
+            </w:r>
+            <w:r>
+              <w:rPr>
+                <w:rFonts w:cstheme="minorHAnsi"/>
+              </w:rPr>
+              <w:t>característica</w:t>
+            </w:r>
+            <w:r>
+              <w:rPr>
+                <w:rFonts w:cstheme="minorHAnsi"/>
+              </w:rPr>
+              <w:t xml:space="preserve"> é adicionada na lista de itens do mestre.</w:t>
+            </w:r>
+          </w:p>
+          <w:p>
+            <w:pPr>
+              <w:rPr>
+                <w:rFonts w:cstheme="minorHAnsi"/>
+              </w:rPr>
+            </w:pPr>
+            <w:r>
+              <w:rPr>
+                <w:rFonts w:cstheme="minorHAnsi"/>
+              </w:rPr>
+              <w:t>- Negando: a característica</w:t>
+            </w:r>
+            <w:r>
+              <w:rPr>
+                <w:rFonts w:cstheme="minorHAnsi"/>
+              </w:rPr>
+              <w:t xml:space="preserve"> </w:t>
+            </w:r>
+            <w:r>
+              <w:rPr>
+                <w:rFonts w:cstheme="minorHAnsi"/>
+              </w:rPr>
+              <w:t>não é adicionada na lista de itens do mestre.</w:t>
             </w:r>
           </w:p>
         </w:tc>
@@ -2066,7 +2752,104 @@
                 <w:sz w:val="24"/>
                 <w:szCs w:val="24"/>
               </w:rPr>
-              <w:t>Se for um sucesso, retorna “Item enviado com sucesso”.</w:t>
+              <w:t>Se for aceito pelo mestre, retorna “</w:t>
+            </w:r>
+            <w:r>
+              <w:rPr>
+                <w:rFonts w:cstheme="minorHAnsi"/>
+                <w:sz w:val="24"/>
+                <w:szCs w:val="24"/>
+              </w:rPr>
+              <w:t>Característica</w:t>
+            </w:r>
+            <w:r>
+              <w:rPr>
+                <w:rFonts w:cstheme="minorHAnsi"/>
+                <w:sz w:val="24"/>
+                <w:szCs w:val="24"/>
+              </w:rPr>
+              <w:t xml:space="preserve"> </w:t>
+            </w:r>
+            <w:r>
+              <w:rPr>
+                <w:rFonts w:cstheme="minorHAnsi"/>
+                <w:sz w:val="24"/>
+                <w:szCs w:val="24"/>
+              </w:rPr>
+              <w:t>foi aceit</w:t>
+            </w:r>
+            <w:r>
+              <w:rPr>
+                <w:rFonts w:cstheme="minorHAnsi"/>
+                <w:sz w:val="24"/>
+                <w:szCs w:val="24"/>
+              </w:rPr>
+              <w:t>a</w:t>
+            </w:r>
+            <w:r>
+              <w:rPr>
+                <w:rFonts w:cstheme="minorHAnsi"/>
+                <w:sz w:val="24"/>
+                <w:szCs w:val="24"/>
+              </w:rPr>
+              <w:t xml:space="preserve"> com sucesso”.</w:t>
+            </w:r>
+          </w:p>
+          <w:p>
+            <w:pPr>
+              <w:rPr>
+                <w:rFonts w:cstheme="minorHAnsi"/>
+                <w:sz w:val="24"/>
+                <w:szCs w:val="24"/>
+              </w:rPr>
+            </w:pPr>
+            <w:r>
+              <w:rPr>
+                <w:rFonts w:cstheme="minorHAnsi"/>
+                <w:sz w:val="24"/>
+                <w:szCs w:val="24"/>
+              </w:rPr>
+              <w:t>Se não for aceito pelo mestre, retorna “</w:t>
+            </w:r>
+            <w:r>
+              <w:rPr>
+                <w:rFonts w:cstheme="minorHAnsi"/>
+                <w:sz w:val="24"/>
+                <w:szCs w:val="24"/>
+              </w:rPr>
+              <w:t>Característica</w:t>
+            </w:r>
+            <w:r>
+              <w:rPr>
+                <w:rFonts w:cstheme="minorHAnsi"/>
+                <w:sz w:val="24"/>
+                <w:szCs w:val="24"/>
+              </w:rPr>
+              <w:t xml:space="preserve"> </w:t>
+            </w:r>
+            <w:r>
+              <w:rPr>
+                <w:rFonts w:cstheme="minorHAnsi"/>
+                <w:sz w:val="24"/>
+                <w:szCs w:val="24"/>
+              </w:rPr>
+              <w:t>não aceit</w:t>
+            </w:r>
+            <w:r>
+              <w:rPr>
+                <w:rFonts w:cstheme="minorHAnsi"/>
+                <w:sz w:val="24"/>
+                <w:szCs w:val="24"/>
+              </w:rPr>
+              <w:t>a</w:t>
+            </w:r>
+            <w:r>
+              <w:rPr>
+                <w:rFonts w:cstheme="minorHAnsi"/>
+                <w:sz w:val="24"/>
+                <w:szCs w:val="24"/>
+              </w:rPr>
+              <w:t>”.</w:t>
             </w:r>
           </w:p>
         </w:tc>
@@ -2074,11 +2857,11 @@
     </w:tbl>
     <w:p>
       <w:pPr>
-        <w:spacing w:after="0" w:line="240" w:lineRule="auto"/>
         <w:rPr>
           <w:rFonts w:cstheme="minorHAnsi"/>
           <w:sz w:val="28"/>
           <w:szCs w:val="28"/>
+          <w:u w:val="single"/>
         </w:rPr>
       </w:pPr>
       <w:r>
@@ -2086,6 +2869,7 @@
           <w:rFonts w:cstheme="minorHAnsi"/>
           <w:sz w:val="28"/>
           <w:szCs w:val="28"/>
+          <w:u w:val="single"/>
         </w:rPr>
         <w:br/>
       </w:r>
@@ -2094,8 +2878,35 @@
           <w:rFonts w:cstheme="minorHAnsi"/>
           <w:sz w:val="28"/>
           <w:szCs w:val="28"/>
-        </w:rPr>
-        <w:t>Alterar Experiência</w:t>
+          <w:u w:val="single"/>
+        </w:rPr>
+        <w:t>Mensagens Mestre -&gt; Jogador</w:t>
+      </w:r>
+    </w:p>
+    <w:p>
+      <w:pPr>
+        <w:spacing w:after="0" w:line="240" w:lineRule="auto"/>
+        <w:rPr>
+          <w:rFonts w:cstheme="minorHAnsi"/>
+          <w:sz w:val="28"/>
+          <w:szCs w:val="28"/>
+        </w:rPr>
+      </w:pPr>
+      <w:r>
+        <w:rPr>
+          <w:rFonts w:cstheme="minorHAnsi"/>
+          <w:sz w:val="28"/>
+          <w:szCs w:val="28"/>
+        </w:rPr>
+        <w:t>Atualizar</w:t>
+      </w:r>
+      <w:r>
+        <w:rPr>
+          <w:rFonts w:cstheme="minorHAnsi"/>
+          <w:sz w:val="28"/>
+          <w:szCs w:val="28"/>
+        </w:rPr>
+        <w:t xml:space="preserve"> pontos de vida</w:t>
       </w:r>
       <w:r>
         <w:rPr>
@@ -2239,7 +3050,7 @@
                 <w:sz w:val="24"/>
                 <w:szCs w:val="24"/>
               </w:rPr>
-              <w:t>Experiência</w:t>
+              <w:t>Pontos de Vida</w:t>
             </w:r>
             <w:r>
               <w:rPr>
@@ -2248,23 +3059,7 @@
                 <w:szCs w:val="24"/>
               </w:rPr>
               <w:tab/>
-              <w:t xml:space="preserve">Quantidade de </w:t>
-            </w:r>
-            <w:r>
-              <w:rPr>
-                <w:rFonts w:cstheme="minorHAnsi"/>
-                <w:sz w:val="24"/>
-                <w:szCs w:val="24"/>
-              </w:rPr>
-              <w:t>experiência</w:t>
-            </w:r>
-            <w:r>
-              <w:rPr>
-                <w:rFonts w:cstheme="minorHAnsi"/>
-                <w:sz w:val="24"/>
-                <w:szCs w:val="24"/>
-              </w:rPr>
-              <w:t xml:space="preserve"> a ser alterada </w:t>
+              <w:t xml:space="preserve">Quantidade de pontos a ser alterada </w:t>
             </w:r>
           </w:p>
         </w:tc>
@@ -2314,39 +3109,7 @@
                 <w:sz w:val="24"/>
                 <w:szCs w:val="24"/>
               </w:rPr>
-              <w:t>Envia um valor</w:t>
-            </w:r>
-            <w:r>
-              <w:rPr>
-                <w:rFonts w:cstheme="minorHAnsi"/>
-                <w:sz w:val="24"/>
-                <w:szCs w:val="24"/>
-              </w:rPr>
-              <w:t xml:space="preserve"> positivo</w:t>
-            </w:r>
-            <w:r>
-              <w:rPr>
-                <w:rFonts w:cstheme="minorHAnsi"/>
-                <w:sz w:val="24"/>
-                <w:szCs w:val="24"/>
-              </w:rPr>
-              <w:t xml:space="preserve"> que modificará </w:t>
-            </w:r>
-            <w:r>
-              <w:rPr>
-                <w:rFonts w:cstheme="minorHAnsi"/>
-                <w:sz w:val="24"/>
-                <w:szCs w:val="24"/>
-              </w:rPr>
-              <w:t>a experiência</w:t>
-            </w:r>
-            <w:r>
-              <w:rPr>
-                <w:rFonts w:cstheme="minorHAnsi"/>
-                <w:sz w:val="24"/>
-                <w:szCs w:val="24"/>
-              </w:rPr>
-              <w:t xml:space="preserve"> de um jogador.</w:t>
+              <w:t>Envia um valor que modificará os pontos de vida de um jogador.</w:t>
             </w:r>
           </w:p>
         </w:tc>
@@ -2396,23 +3159,114 @@
                 <w:sz w:val="24"/>
                 <w:szCs w:val="24"/>
               </w:rPr>
-              <w:t>Se for um sucesso, retorna “</w:t>
-            </w:r>
-            <w:r>
-              <w:rPr>
-                <w:rFonts w:cstheme="minorHAnsi"/>
-                <w:sz w:val="24"/>
-                <w:szCs w:val="24"/>
-              </w:rPr>
-              <w:t xml:space="preserve">Experiência aumentada </w:t>
-            </w:r>
-            <w:r>
-              <w:rPr>
-                <w:rFonts w:cstheme="minorHAnsi"/>
-                <w:sz w:val="24"/>
-                <w:szCs w:val="24"/>
-              </w:rPr>
-              <w:t>com sucesso”.</w:t>
+              <w:t>Retorna quantos pontos de vida foram alterados, exemplo</w:t>
+            </w:r>
+            <w:r>
+              <w:rPr>
+                <w:rFonts w:cstheme="minorHAnsi"/>
+                <w:sz w:val="24"/>
+                <w:szCs w:val="24"/>
+              </w:rPr>
+              <w:t>s</w:t>
+            </w:r>
+            <w:r>
+              <w:rPr>
+                <w:rFonts w:cstheme="minorHAnsi"/>
+                <w:sz w:val="24"/>
+                <w:szCs w:val="24"/>
+              </w:rPr>
+              <w:t>:</w:t>
+            </w:r>
+          </w:p>
+          <w:p>
+            <w:pPr>
+              <w:rPr>
+                <w:rFonts w:cstheme="minorHAnsi"/>
+                <w:sz w:val="20"/>
+                <w:szCs w:val="20"/>
+              </w:rPr>
+            </w:pPr>
+            <w:r>
+              <w:rPr>
+                <w:rFonts w:cstheme="minorHAnsi"/>
+              </w:rPr>
+              <w:t>- Jogador com 2 de vida, recebendo -5 pontos de vida:</w:t>
+            </w:r>
+            <w:r>
+              <w:rPr>
+                <w:rFonts w:cstheme="minorHAnsi"/>
+                <w:sz w:val="24"/>
+                <w:szCs w:val="24"/>
+              </w:rPr>
+              <w:br/>
+            </w:r>
+            <w:r>
+              <w:rPr>
+                <w:rFonts w:cstheme="minorHAnsi"/>
+                <w:sz w:val="20"/>
+                <w:szCs w:val="20"/>
+              </w:rPr>
+              <w:t xml:space="preserve">  </w:t>
+            </w:r>
+            <w:r>
+              <w:rPr>
+                <w:rFonts w:cstheme="minorHAnsi"/>
+                <w:sz w:val="20"/>
+                <w:szCs w:val="20"/>
+              </w:rPr>
+              <w:t>“-</w:t>
+            </w:r>
+            <w:r>
+              <w:rPr>
+                <w:rFonts w:cstheme="minorHAnsi"/>
+                <w:sz w:val="20"/>
+                <w:szCs w:val="20"/>
+              </w:rPr>
+              <w:t>2</w:t>
+            </w:r>
+            <w:r>
+              <w:rPr>
+                <w:rFonts w:cstheme="minorHAnsi"/>
+                <w:sz w:val="20"/>
+                <w:szCs w:val="20"/>
+              </w:rPr>
+              <w:t xml:space="preserve"> Pontos de vida alterados com sucesso”.</w:t>
+            </w:r>
+          </w:p>
+          <w:p>
+            <w:pPr>
+              <w:rPr>
+                <w:rFonts w:cstheme="minorHAnsi"/>
+              </w:rPr>
+            </w:pPr>
+            <w:r>
+              <w:rPr>
+                <w:rFonts w:cstheme="minorHAnsi"/>
+              </w:rPr>
+              <w:t>-Jogador com 5 de vida, recebendo 10 pontos de vida:</w:t>
+            </w:r>
+          </w:p>
+          <w:p>
+            <w:pPr>
+              <w:rPr>
+                <w:rFonts w:cstheme="minorHAnsi"/>
+                <w:sz w:val="20"/>
+                <w:szCs w:val="20"/>
+              </w:rPr>
+            </w:pPr>
+            <w:r>
+              <w:rPr>
+                <w:rFonts w:cstheme="minorHAnsi"/>
+              </w:rPr>
+              <w:t xml:space="preserve">  </w:t>
+            </w:r>
+            <w:r>
+              <w:rPr>
+                <w:rFonts w:cstheme="minorHAnsi"/>
+                <w:sz w:val="20"/>
+                <w:szCs w:val="20"/>
+              </w:rPr>
+              <w:t>“+10 Pontos de vida alterados com sucesso”.</w:t>
             </w:r>
           </w:p>
         </w:tc>
@@ -2421,8 +3275,7 @@
     <w:p>
       <w:pPr>
         <w:rPr>
-          <w:b/>
-          <w:bCs/>
+          <w:rFonts w:cstheme="minorHAnsi"/>
           <w:sz w:val="28"/>
           <w:szCs w:val="28"/>
         </w:rPr>
@@ -2431,44 +3284,1458 @@
     <w:p>
       <w:pPr>
         <w:rPr>
+          <w:rFonts w:cstheme="minorHAnsi"/>
+          <w:sz w:val="28"/>
+          <w:szCs w:val="28"/>
+        </w:rPr>
+      </w:pPr>
+      <w:r>
+        <w:rPr>
+          <w:rFonts w:cstheme="minorHAnsi"/>
+          <w:sz w:val="28"/>
+          <w:szCs w:val="28"/>
+        </w:rPr>
+        <w:t>Enviar Item</w:t>
+      </w:r>
+      <w:r>
+        <w:rPr>
+          <w:rFonts w:cstheme="minorHAnsi"/>
+          <w:sz w:val="28"/>
+          <w:szCs w:val="28"/>
+        </w:rPr>
+        <w:t>:</w:t>
+      </w:r>
+    </w:p>
+    <w:tbl>
+      <w:tblPr>
+        <w:tblStyle w:val="Tabelacomgrade"/>
+        <w:tblW w:w="0" w:type="auto"/>
+        <w:tblLook w:val="04A0" w:firstRow="1" w:lastRow="0" w:firstColumn="1" w:lastColumn="0" w:noHBand="0" w:noVBand="1"/>
+      </w:tblPr>
+      <w:tblGrid>
+        <w:gridCol w:w="1696"/>
+        <w:gridCol w:w="6798"/>
+      </w:tblGrid>
+      <w:tr>
+        <w:tc>
+          <w:tcPr>
+            <w:tcW w:w="1696" w:type="dxa"/>
+          </w:tcPr>
+          <w:p>
+            <w:pPr>
+              <w:rPr>
+                <w:rFonts w:cstheme="minorHAnsi"/>
+                <w:b/>
+                <w:bCs/>
+                <w:sz w:val="28"/>
+                <w:szCs w:val="28"/>
+              </w:rPr>
+            </w:pPr>
+            <w:r>
+              <w:rPr>
+                <w:rFonts w:cstheme="minorHAnsi"/>
+                <w:b/>
+                <w:bCs/>
+                <w:sz w:val="28"/>
+                <w:szCs w:val="28"/>
+              </w:rPr>
+              <w:t>Conteúdo da Mensagem</w:t>
+            </w:r>
+          </w:p>
+          <w:p>
+            <w:pPr>
+              <w:rPr>
+                <w:rFonts w:cstheme="minorHAnsi"/>
+                <w:b/>
+                <w:bCs/>
+                <w:sz w:val="28"/>
+                <w:szCs w:val="28"/>
+              </w:rPr>
+            </w:pPr>
+          </w:p>
+        </w:tc>
+        <w:tc>
+          <w:tcPr>
+            <w:tcW w:w="6798" w:type="dxa"/>
+          </w:tcPr>
+          <w:p>
+            <w:pPr>
+              <w:tabs>
+                <w:tab w:val="left" w:pos="2157"/>
+              </w:tabs>
+              <w:rPr>
+                <w:rFonts w:cstheme="minorHAnsi"/>
+                <w:b/>
+                <w:bCs/>
+                <w:sz w:val="28"/>
+                <w:szCs w:val="28"/>
+              </w:rPr>
+            </w:pPr>
+            <w:r>
+              <w:rPr>
+                <w:rFonts w:cstheme="minorHAnsi"/>
+                <w:b/>
+                <w:bCs/>
+                <w:sz w:val="28"/>
+                <w:szCs w:val="28"/>
+              </w:rPr>
+              <w:t>Campos</w:t>
+            </w:r>
+            <w:r>
+              <w:rPr>
+                <w:rFonts w:cstheme="minorHAnsi"/>
+                <w:b/>
+                <w:bCs/>
+                <w:sz w:val="28"/>
+                <w:szCs w:val="28"/>
+              </w:rPr>
+              <w:tab/>
+              <w:t>Conteúdo</w:t>
+            </w:r>
+          </w:p>
+          <w:p>
+            <w:pPr>
+              <w:tabs>
+                <w:tab w:val="left" w:pos="2157"/>
+              </w:tabs>
+              <w:rPr>
+                <w:rFonts w:cstheme="minorHAnsi"/>
+                <w:sz w:val="24"/>
+                <w:szCs w:val="24"/>
+              </w:rPr>
+            </w:pPr>
+            <w:r>
+              <w:rPr>
+                <w:rFonts w:cstheme="minorHAnsi"/>
+                <w:sz w:val="24"/>
+                <w:szCs w:val="24"/>
+              </w:rPr>
+              <w:t>Operação</w:t>
+            </w:r>
+            <w:r>
+              <w:rPr>
+                <w:rFonts w:cstheme="minorHAnsi"/>
+                <w:sz w:val="24"/>
+                <w:szCs w:val="24"/>
+              </w:rPr>
+              <w:tab/>
+              <w:t>“INSERT”</w:t>
+            </w:r>
+          </w:p>
+          <w:p>
+            <w:pPr>
+              <w:tabs>
+                <w:tab w:val="left" w:pos="2157"/>
+              </w:tabs>
+              <w:rPr>
+                <w:rFonts w:cstheme="minorHAnsi"/>
+                <w:sz w:val="24"/>
+                <w:szCs w:val="24"/>
+              </w:rPr>
+            </w:pPr>
+            <w:r>
+              <w:rPr>
+                <w:rFonts w:cstheme="minorHAnsi"/>
+                <w:sz w:val="24"/>
+                <w:szCs w:val="24"/>
+              </w:rPr>
+              <w:t>Item</w:t>
+            </w:r>
+            <w:r>
+              <w:rPr>
+                <w:rFonts w:cstheme="minorHAnsi"/>
+                <w:sz w:val="24"/>
+                <w:szCs w:val="24"/>
+              </w:rPr>
+              <w:tab/>
+              <w:t>O item a ser enviado</w:t>
+            </w:r>
+          </w:p>
+        </w:tc>
+      </w:tr>
+      <w:tr>
+        <w:tc>
+          <w:tcPr>
+            <w:tcW w:w="1696" w:type="dxa"/>
+          </w:tcPr>
+          <w:p>
+            <w:pPr>
+              <w:rPr>
+                <w:rFonts w:cstheme="minorHAnsi"/>
+                <w:b/>
+                <w:bCs/>
+                <w:sz w:val="28"/>
+                <w:szCs w:val="28"/>
+              </w:rPr>
+            </w:pPr>
+            <w:r>
+              <w:rPr>
+                <w:rFonts w:cstheme="minorHAnsi"/>
+                <w:b/>
+                <w:bCs/>
+                <w:sz w:val="28"/>
+                <w:szCs w:val="28"/>
+              </w:rPr>
+              <w:t>Descrição</w:t>
+            </w:r>
+          </w:p>
+        </w:tc>
+        <w:tc>
+          <w:tcPr>
+            <w:tcW w:w="6798" w:type="dxa"/>
+          </w:tcPr>
+          <w:p>
+            <w:pPr>
+              <w:rPr>
+                <w:rFonts w:cstheme="minorHAnsi"/>
+                <w:sz w:val="24"/>
+                <w:szCs w:val="24"/>
+              </w:rPr>
+            </w:pPr>
+            <w:r>
+              <w:rPr>
+                <w:rFonts w:cstheme="minorHAnsi"/>
+                <w:sz w:val="24"/>
+                <w:szCs w:val="24"/>
+              </w:rPr>
+              <w:t xml:space="preserve">Envia um item </w:t>
+            </w:r>
+            <w:r>
+              <w:rPr>
+                <w:rFonts w:cstheme="minorHAnsi"/>
+                <w:sz w:val="24"/>
+                <w:szCs w:val="24"/>
+              </w:rPr>
+              <w:t>da biblioteca do mestre para um jogador</w:t>
+            </w:r>
+          </w:p>
+        </w:tc>
+      </w:tr>
+      <w:tr>
+        <w:tc>
+          <w:tcPr>
+            <w:tcW w:w="1696" w:type="dxa"/>
+          </w:tcPr>
+          <w:p>
+            <w:pPr>
+              <w:rPr>
+                <w:rFonts w:cstheme="minorHAnsi"/>
+                <w:b/>
+                <w:bCs/>
+                <w:sz w:val="28"/>
+                <w:szCs w:val="28"/>
+              </w:rPr>
+            </w:pPr>
+            <w:r>
+              <w:rPr>
+                <w:rFonts w:cstheme="minorHAnsi"/>
+                <w:b/>
+                <w:bCs/>
+                <w:sz w:val="28"/>
+                <w:szCs w:val="28"/>
+              </w:rPr>
+              <w:t>Retorno</w:t>
+            </w:r>
+          </w:p>
+        </w:tc>
+        <w:tc>
+          <w:tcPr>
+            <w:tcW w:w="6798" w:type="dxa"/>
+          </w:tcPr>
+          <w:p>
+            <w:pPr>
+              <w:rPr>
+                <w:rFonts w:cstheme="minorHAnsi"/>
+                <w:sz w:val="24"/>
+                <w:szCs w:val="24"/>
+              </w:rPr>
+            </w:pPr>
+            <w:r>
+              <w:rPr>
+                <w:rFonts w:cstheme="minorHAnsi"/>
+                <w:sz w:val="24"/>
+                <w:szCs w:val="24"/>
+              </w:rPr>
+              <w:t>Se for um sucesso, retorna “Item enviado com sucesso”.</w:t>
+            </w:r>
+          </w:p>
+        </w:tc>
+      </w:tr>
+    </w:tbl>
+    <w:p>
+      <w:pPr>
+        <w:spacing w:after="0" w:line="240" w:lineRule="auto"/>
+        <w:rPr>
+          <w:rFonts w:cstheme="minorHAnsi"/>
+          <w:sz w:val="28"/>
+          <w:szCs w:val="28"/>
+        </w:rPr>
+      </w:pPr>
+    </w:p>
+    <w:p>
+      <w:pPr>
+        <w:rPr>
+          <w:rFonts w:cstheme="minorHAnsi"/>
+          <w:sz w:val="28"/>
+          <w:szCs w:val="28"/>
+        </w:rPr>
+      </w:pPr>
+      <w:r>
+        <w:rPr>
+          <w:rFonts w:cstheme="minorHAnsi"/>
+          <w:sz w:val="28"/>
+          <w:szCs w:val="28"/>
+        </w:rPr>
+        <w:br w:type="page"/>
+      </w:r>
+    </w:p>
+    <w:p>
+      <w:pPr>
+        <w:rPr>
+          <w:rFonts w:cstheme="minorHAnsi"/>
+          <w:sz w:val="28"/>
+          <w:szCs w:val="28"/>
+        </w:rPr>
+      </w:pPr>
+      <w:r>
+        <w:rPr>
+          <w:rFonts w:cstheme="minorHAnsi"/>
+          <w:sz w:val="28"/>
+          <w:szCs w:val="28"/>
+        </w:rPr>
+        <w:lastRenderedPageBreak/>
+        <w:t xml:space="preserve">Enviar </w:t>
+      </w:r>
+      <w:r>
+        <w:rPr>
+          <w:rFonts w:cstheme="minorHAnsi"/>
+          <w:sz w:val="28"/>
+          <w:szCs w:val="28"/>
+        </w:rPr>
+        <w:t>Magia</w:t>
+      </w:r>
+      <w:r>
+        <w:rPr>
+          <w:rFonts w:cstheme="minorHAnsi"/>
+          <w:sz w:val="28"/>
+          <w:szCs w:val="28"/>
+        </w:rPr>
+        <w:t>:</w:t>
+      </w:r>
+    </w:p>
+    <w:tbl>
+      <w:tblPr>
+        <w:tblStyle w:val="Tabelacomgrade"/>
+        <w:tblW w:w="0" w:type="auto"/>
+        <w:tblLook w:val="04A0" w:firstRow="1" w:lastRow="0" w:firstColumn="1" w:lastColumn="0" w:noHBand="0" w:noVBand="1"/>
+      </w:tblPr>
+      <w:tblGrid>
+        <w:gridCol w:w="1696"/>
+        <w:gridCol w:w="6798"/>
+      </w:tblGrid>
+      <w:tr>
+        <w:tc>
+          <w:tcPr>
+            <w:tcW w:w="1696" w:type="dxa"/>
+          </w:tcPr>
+          <w:p>
+            <w:pPr>
+              <w:rPr>
+                <w:rFonts w:cstheme="minorHAnsi"/>
+                <w:b/>
+                <w:bCs/>
+                <w:sz w:val="28"/>
+                <w:szCs w:val="28"/>
+              </w:rPr>
+            </w:pPr>
+            <w:r>
+              <w:rPr>
+                <w:rFonts w:cstheme="minorHAnsi"/>
+                <w:b/>
+                <w:bCs/>
+                <w:sz w:val="28"/>
+                <w:szCs w:val="28"/>
+              </w:rPr>
+              <w:t>Conteúdo da Mensagem</w:t>
+            </w:r>
+          </w:p>
+          <w:p>
+            <w:pPr>
+              <w:rPr>
+                <w:rFonts w:cstheme="minorHAnsi"/>
+                <w:b/>
+                <w:bCs/>
+                <w:sz w:val="28"/>
+                <w:szCs w:val="28"/>
+              </w:rPr>
+            </w:pPr>
+          </w:p>
+        </w:tc>
+        <w:tc>
+          <w:tcPr>
+            <w:tcW w:w="6798" w:type="dxa"/>
+          </w:tcPr>
+          <w:p>
+            <w:pPr>
+              <w:tabs>
+                <w:tab w:val="left" w:pos="2157"/>
+              </w:tabs>
+              <w:rPr>
+                <w:rFonts w:cstheme="minorHAnsi"/>
+                <w:b/>
+                <w:bCs/>
+                <w:sz w:val="28"/>
+                <w:szCs w:val="28"/>
+              </w:rPr>
+            </w:pPr>
+            <w:r>
+              <w:rPr>
+                <w:rFonts w:cstheme="minorHAnsi"/>
+                <w:b/>
+                <w:bCs/>
+                <w:sz w:val="28"/>
+                <w:szCs w:val="28"/>
+              </w:rPr>
+              <w:t>Campos</w:t>
+            </w:r>
+            <w:r>
+              <w:rPr>
+                <w:rFonts w:cstheme="minorHAnsi"/>
+                <w:b/>
+                <w:bCs/>
+                <w:sz w:val="28"/>
+                <w:szCs w:val="28"/>
+              </w:rPr>
+              <w:tab/>
+              <w:t>Conteúdo</w:t>
+            </w:r>
+          </w:p>
+          <w:p>
+            <w:pPr>
+              <w:tabs>
+                <w:tab w:val="left" w:pos="2157"/>
+              </w:tabs>
+              <w:rPr>
+                <w:rFonts w:cstheme="minorHAnsi"/>
+                <w:sz w:val="24"/>
+                <w:szCs w:val="24"/>
+              </w:rPr>
+            </w:pPr>
+            <w:r>
+              <w:rPr>
+                <w:rFonts w:cstheme="minorHAnsi"/>
+                <w:sz w:val="24"/>
+                <w:szCs w:val="24"/>
+              </w:rPr>
+              <w:t>Operação</w:t>
+            </w:r>
+            <w:r>
+              <w:rPr>
+                <w:rFonts w:cstheme="minorHAnsi"/>
+                <w:sz w:val="24"/>
+                <w:szCs w:val="24"/>
+              </w:rPr>
+              <w:tab/>
+              <w:t>“INSERT”</w:t>
+            </w:r>
+          </w:p>
+          <w:p>
+            <w:pPr>
+              <w:tabs>
+                <w:tab w:val="left" w:pos="2157"/>
+              </w:tabs>
+              <w:rPr>
+                <w:rFonts w:cstheme="minorHAnsi"/>
+                <w:sz w:val="24"/>
+                <w:szCs w:val="24"/>
+              </w:rPr>
+            </w:pPr>
+            <w:r>
+              <w:rPr>
+                <w:rFonts w:cstheme="minorHAnsi"/>
+                <w:sz w:val="24"/>
+                <w:szCs w:val="24"/>
+              </w:rPr>
+              <w:t>Magia</w:t>
+            </w:r>
+            <w:r>
+              <w:rPr>
+                <w:rFonts w:cstheme="minorHAnsi"/>
+                <w:sz w:val="24"/>
+                <w:szCs w:val="24"/>
+              </w:rPr>
+              <w:tab/>
+            </w:r>
+            <w:r>
+              <w:rPr>
+                <w:rFonts w:cstheme="minorHAnsi"/>
+                <w:sz w:val="24"/>
+                <w:szCs w:val="24"/>
+              </w:rPr>
+              <w:t>A magia</w:t>
+            </w:r>
+            <w:r>
+              <w:rPr>
+                <w:rFonts w:cstheme="minorHAnsi"/>
+                <w:sz w:val="24"/>
+                <w:szCs w:val="24"/>
+              </w:rPr>
+              <w:t xml:space="preserve"> a ser enviad</w:t>
+            </w:r>
+            <w:r>
+              <w:rPr>
+                <w:rFonts w:cstheme="minorHAnsi"/>
+                <w:sz w:val="24"/>
+                <w:szCs w:val="24"/>
+              </w:rPr>
+              <w:t>a</w:t>
+            </w:r>
+          </w:p>
+        </w:tc>
+      </w:tr>
+      <w:tr>
+        <w:tc>
+          <w:tcPr>
+            <w:tcW w:w="1696" w:type="dxa"/>
+          </w:tcPr>
+          <w:p>
+            <w:pPr>
+              <w:rPr>
+                <w:rFonts w:cstheme="minorHAnsi"/>
+                <w:b/>
+                <w:bCs/>
+                <w:sz w:val="28"/>
+                <w:szCs w:val="28"/>
+              </w:rPr>
+            </w:pPr>
+            <w:r>
+              <w:rPr>
+                <w:rFonts w:cstheme="minorHAnsi"/>
+                <w:b/>
+                <w:bCs/>
+                <w:sz w:val="28"/>
+                <w:szCs w:val="28"/>
+              </w:rPr>
+              <w:t>Descrição</w:t>
+            </w:r>
+          </w:p>
+        </w:tc>
+        <w:tc>
+          <w:tcPr>
+            <w:tcW w:w="6798" w:type="dxa"/>
+          </w:tcPr>
+          <w:p>
+            <w:pPr>
+              <w:rPr>
+                <w:rFonts w:cstheme="minorHAnsi"/>
+                <w:sz w:val="24"/>
+                <w:szCs w:val="24"/>
+              </w:rPr>
+            </w:pPr>
+            <w:r>
+              <w:rPr>
+                <w:rFonts w:cstheme="minorHAnsi"/>
+                <w:sz w:val="24"/>
+                <w:szCs w:val="24"/>
+              </w:rPr>
+              <w:t>Envia um</w:t>
+            </w:r>
+            <w:r>
+              <w:rPr>
+                <w:rFonts w:cstheme="minorHAnsi"/>
+                <w:sz w:val="24"/>
+                <w:szCs w:val="24"/>
+              </w:rPr>
+              <w:t>a</w:t>
+            </w:r>
+            <w:r>
+              <w:rPr>
+                <w:rFonts w:cstheme="minorHAnsi"/>
+                <w:sz w:val="24"/>
+                <w:szCs w:val="24"/>
+              </w:rPr>
+              <w:t xml:space="preserve"> </w:t>
+            </w:r>
+            <w:r>
+              <w:rPr>
+                <w:rFonts w:cstheme="minorHAnsi"/>
+                <w:sz w:val="24"/>
+                <w:szCs w:val="24"/>
+              </w:rPr>
+              <w:t>magia</w:t>
+            </w:r>
+            <w:r>
+              <w:rPr>
+                <w:rFonts w:cstheme="minorHAnsi"/>
+                <w:sz w:val="24"/>
+                <w:szCs w:val="24"/>
+              </w:rPr>
+              <w:t xml:space="preserve"> </w:t>
+            </w:r>
+            <w:r>
+              <w:rPr>
+                <w:rFonts w:cstheme="minorHAnsi"/>
+                <w:sz w:val="24"/>
+                <w:szCs w:val="24"/>
+              </w:rPr>
+              <w:t>da biblioteca do mestre para um jogador</w:t>
+            </w:r>
+          </w:p>
+        </w:tc>
+      </w:tr>
+      <w:tr>
+        <w:tc>
+          <w:tcPr>
+            <w:tcW w:w="1696" w:type="dxa"/>
+          </w:tcPr>
+          <w:p>
+            <w:pPr>
+              <w:rPr>
+                <w:rFonts w:cstheme="minorHAnsi"/>
+                <w:b/>
+                <w:bCs/>
+                <w:sz w:val="28"/>
+                <w:szCs w:val="28"/>
+              </w:rPr>
+            </w:pPr>
+            <w:r>
+              <w:rPr>
+                <w:rFonts w:cstheme="minorHAnsi"/>
+                <w:b/>
+                <w:bCs/>
+                <w:sz w:val="28"/>
+                <w:szCs w:val="28"/>
+              </w:rPr>
+              <w:t>Retorno</w:t>
+            </w:r>
+          </w:p>
+        </w:tc>
+        <w:tc>
+          <w:tcPr>
+            <w:tcW w:w="6798" w:type="dxa"/>
+          </w:tcPr>
+          <w:p>
+            <w:pPr>
+              <w:rPr>
+                <w:rFonts w:cstheme="minorHAnsi"/>
+                <w:sz w:val="24"/>
+                <w:szCs w:val="24"/>
+              </w:rPr>
+            </w:pPr>
+            <w:r>
+              <w:rPr>
+                <w:rFonts w:cstheme="minorHAnsi"/>
+                <w:sz w:val="24"/>
+                <w:szCs w:val="24"/>
+              </w:rPr>
+              <w:t>Se for um sucesso, retorna “</w:t>
+            </w:r>
+            <w:r>
+              <w:rPr>
+                <w:rFonts w:cstheme="minorHAnsi"/>
+                <w:sz w:val="24"/>
+                <w:szCs w:val="24"/>
+              </w:rPr>
+              <w:t>Magia</w:t>
+            </w:r>
+            <w:r>
+              <w:rPr>
+                <w:rFonts w:cstheme="minorHAnsi"/>
+                <w:sz w:val="24"/>
+                <w:szCs w:val="24"/>
+              </w:rPr>
+              <w:t xml:space="preserve"> enviado com sucesso”.</w:t>
+            </w:r>
+          </w:p>
+        </w:tc>
+      </w:tr>
+    </w:tbl>
+    <w:p>
+      <w:pPr>
+        <w:spacing w:after="0" w:line="240" w:lineRule="auto"/>
+        <w:rPr>
+          <w:rFonts w:cstheme="minorHAnsi"/>
+          <w:sz w:val="28"/>
+          <w:szCs w:val="28"/>
+        </w:rPr>
+      </w:pPr>
+    </w:p>
+    <w:p>
+      <w:pPr>
+        <w:rPr>
+          <w:rFonts w:cstheme="minorHAnsi"/>
+          <w:sz w:val="28"/>
+          <w:szCs w:val="28"/>
+        </w:rPr>
+      </w:pPr>
+      <w:r>
+        <w:rPr>
+          <w:rFonts w:cstheme="minorHAnsi"/>
+          <w:sz w:val="28"/>
+          <w:szCs w:val="28"/>
+        </w:rPr>
+        <w:t xml:space="preserve">Enviar </w:t>
+      </w:r>
+      <w:r>
+        <w:rPr>
+          <w:rFonts w:cstheme="minorHAnsi"/>
+          <w:sz w:val="28"/>
+          <w:szCs w:val="28"/>
+        </w:rPr>
+        <w:t>Característica</w:t>
+      </w:r>
+      <w:r>
+        <w:rPr>
+          <w:rFonts w:cstheme="minorHAnsi"/>
+          <w:sz w:val="28"/>
+          <w:szCs w:val="28"/>
+        </w:rPr>
+        <w:t>:</w:t>
+      </w:r>
+    </w:p>
+    <w:tbl>
+      <w:tblPr>
+        <w:tblStyle w:val="Tabelacomgrade"/>
+        <w:tblW w:w="0" w:type="auto"/>
+        <w:tblLook w:val="04A0" w:firstRow="1" w:lastRow="0" w:firstColumn="1" w:lastColumn="0" w:noHBand="0" w:noVBand="1"/>
+      </w:tblPr>
+      <w:tblGrid>
+        <w:gridCol w:w="1696"/>
+        <w:gridCol w:w="6798"/>
+      </w:tblGrid>
+      <w:tr>
+        <w:tc>
+          <w:tcPr>
+            <w:tcW w:w="1696" w:type="dxa"/>
+          </w:tcPr>
+          <w:p>
+            <w:pPr>
+              <w:rPr>
+                <w:rFonts w:cstheme="minorHAnsi"/>
+                <w:b/>
+                <w:bCs/>
+                <w:sz w:val="28"/>
+                <w:szCs w:val="28"/>
+              </w:rPr>
+            </w:pPr>
+            <w:r>
+              <w:rPr>
+                <w:rFonts w:cstheme="minorHAnsi"/>
+                <w:b/>
+                <w:bCs/>
+                <w:sz w:val="28"/>
+                <w:szCs w:val="28"/>
+              </w:rPr>
+              <w:t>Conteúdo da Mensagem</w:t>
+            </w:r>
+          </w:p>
+          <w:p>
+            <w:pPr>
+              <w:rPr>
+                <w:rFonts w:cstheme="minorHAnsi"/>
+                <w:b/>
+                <w:bCs/>
+                <w:sz w:val="28"/>
+                <w:szCs w:val="28"/>
+              </w:rPr>
+            </w:pPr>
+          </w:p>
+        </w:tc>
+        <w:tc>
+          <w:tcPr>
+            <w:tcW w:w="6798" w:type="dxa"/>
+          </w:tcPr>
+          <w:p>
+            <w:pPr>
+              <w:tabs>
+                <w:tab w:val="left" w:pos="2157"/>
+              </w:tabs>
+              <w:rPr>
+                <w:rFonts w:cstheme="minorHAnsi"/>
+                <w:b/>
+                <w:bCs/>
+                <w:sz w:val="28"/>
+                <w:szCs w:val="28"/>
+              </w:rPr>
+            </w:pPr>
+            <w:r>
+              <w:rPr>
+                <w:rFonts w:cstheme="minorHAnsi"/>
+                <w:b/>
+                <w:bCs/>
+                <w:sz w:val="28"/>
+                <w:szCs w:val="28"/>
+              </w:rPr>
+              <w:t>Campos</w:t>
+            </w:r>
+            <w:r>
+              <w:rPr>
+                <w:rFonts w:cstheme="minorHAnsi"/>
+                <w:b/>
+                <w:bCs/>
+                <w:sz w:val="28"/>
+                <w:szCs w:val="28"/>
+              </w:rPr>
+              <w:tab/>
+              <w:t>Conteúdo</w:t>
+            </w:r>
+          </w:p>
+          <w:p>
+            <w:pPr>
+              <w:tabs>
+                <w:tab w:val="left" w:pos="2157"/>
+              </w:tabs>
+              <w:rPr>
+                <w:rFonts w:cstheme="minorHAnsi"/>
+                <w:sz w:val="24"/>
+                <w:szCs w:val="24"/>
+              </w:rPr>
+            </w:pPr>
+            <w:r>
+              <w:rPr>
+                <w:rFonts w:cstheme="minorHAnsi"/>
+                <w:sz w:val="24"/>
+                <w:szCs w:val="24"/>
+              </w:rPr>
+              <w:t>Operação</w:t>
+            </w:r>
+            <w:r>
+              <w:rPr>
+                <w:rFonts w:cstheme="minorHAnsi"/>
+                <w:sz w:val="24"/>
+                <w:szCs w:val="24"/>
+              </w:rPr>
+              <w:tab/>
+              <w:t>“INSERT”</w:t>
+            </w:r>
+          </w:p>
+          <w:p>
+            <w:pPr>
+              <w:tabs>
+                <w:tab w:val="left" w:pos="2157"/>
+              </w:tabs>
+              <w:rPr>
+                <w:rFonts w:cstheme="minorHAnsi"/>
+                <w:sz w:val="24"/>
+                <w:szCs w:val="24"/>
+              </w:rPr>
+            </w:pPr>
+            <w:r>
+              <w:rPr>
+                <w:rFonts w:cstheme="minorHAnsi"/>
+                <w:sz w:val="24"/>
+                <w:szCs w:val="24"/>
+              </w:rPr>
+              <w:t>Característica</w:t>
+            </w:r>
+            <w:r>
+              <w:rPr>
+                <w:rFonts w:cstheme="minorHAnsi"/>
+                <w:sz w:val="24"/>
+                <w:szCs w:val="24"/>
+              </w:rPr>
+              <w:tab/>
+            </w:r>
+            <w:r>
+              <w:rPr>
+                <w:rFonts w:cstheme="minorHAnsi"/>
+                <w:sz w:val="24"/>
+                <w:szCs w:val="24"/>
+              </w:rPr>
+              <w:t>A Característica</w:t>
+            </w:r>
+            <w:r>
+              <w:rPr>
+                <w:rFonts w:cstheme="minorHAnsi"/>
+                <w:sz w:val="24"/>
+                <w:szCs w:val="24"/>
+              </w:rPr>
+              <w:t xml:space="preserve"> </w:t>
+            </w:r>
+            <w:r>
+              <w:rPr>
+                <w:rFonts w:cstheme="minorHAnsi"/>
+                <w:sz w:val="24"/>
+                <w:szCs w:val="24"/>
+              </w:rPr>
+              <w:t>a ser enviad</w:t>
+            </w:r>
+            <w:r>
+              <w:rPr>
+                <w:rFonts w:cstheme="minorHAnsi"/>
+                <w:sz w:val="24"/>
+                <w:szCs w:val="24"/>
+              </w:rPr>
+              <w:t>a</w:t>
+            </w:r>
+          </w:p>
+        </w:tc>
+      </w:tr>
+      <w:tr>
+        <w:tc>
+          <w:tcPr>
+            <w:tcW w:w="1696" w:type="dxa"/>
+          </w:tcPr>
+          <w:p>
+            <w:pPr>
+              <w:rPr>
+                <w:rFonts w:cstheme="minorHAnsi"/>
+                <w:b/>
+                <w:bCs/>
+                <w:sz w:val="28"/>
+                <w:szCs w:val="28"/>
+              </w:rPr>
+            </w:pPr>
+            <w:r>
+              <w:rPr>
+                <w:rFonts w:cstheme="minorHAnsi"/>
+                <w:b/>
+                <w:bCs/>
+                <w:sz w:val="28"/>
+                <w:szCs w:val="28"/>
+              </w:rPr>
+              <w:t>Descrição</w:t>
+            </w:r>
+          </w:p>
+        </w:tc>
+        <w:tc>
+          <w:tcPr>
+            <w:tcW w:w="6798" w:type="dxa"/>
+          </w:tcPr>
+          <w:p>
+            <w:pPr>
+              <w:rPr>
+                <w:rFonts w:cstheme="minorHAnsi"/>
+                <w:sz w:val="24"/>
+                <w:szCs w:val="24"/>
+              </w:rPr>
+            </w:pPr>
+            <w:r>
+              <w:rPr>
+                <w:rFonts w:cstheme="minorHAnsi"/>
+                <w:sz w:val="24"/>
+                <w:szCs w:val="24"/>
+              </w:rPr>
+              <w:t>Envia um</w:t>
+            </w:r>
+            <w:r>
+              <w:rPr>
+                <w:rFonts w:cstheme="minorHAnsi"/>
+                <w:sz w:val="24"/>
+                <w:szCs w:val="24"/>
+              </w:rPr>
+              <w:t>a</w:t>
+            </w:r>
+            <w:r>
+              <w:rPr>
+                <w:rFonts w:cstheme="minorHAnsi"/>
+                <w:sz w:val="24"/>
+                <w:szCs w:val="24"/>
+              </w:rPr>
+              <w:t xml:space="preserve"> </w:t>
+            </w:r>
+            <w:r>
+              <w:rPr>
+                <w:rFonts w:cstheme="minorHAnsi"/>
+                <w:sz w:val="24"/>
+                <w:szCs w:val="24"/>
+              </w:rPr>
+              <w:t>Característica</w:t>
+            </w:r>
+            <w:r>
+              <w:rPr>
+                <w:rFonts w:cstheme="minorHAnsi"/>
+                <w:sz w:val="24"/>
+                <w:szCs w:val="24"/>
+              </w:rPr>
+              <w:t xml:space="preserve"> </w:t>
+            </w:r>
+            <w:r>
+              <w:rPr>
+                <w:rFonts w:cstheme="minorHAnsi"/>
+                <w:sz w:val="24"/>
+                <w:szCs w:val="24"/>
+              </w:rPr>
+              <w:t>da biblioteca do mestre para um jogador</w:t>
+            </w:r>
+          </w:p>
+        </w:tc>
+      </w:tr>
+      <w:tr>
+        <w:tc>
+          <w:tcPr>
+            <w:tcW w:w="1696" w:type="dxa"/>
+          </w:tcPr>
+          <w:p>
+            <w:pPr>
+              <w:rPr>
+                <w:rFonts w:cstheme="minorHAnsi"/>
+                <w:b/>
+                <w:bCs/>
+                <w:sz w:val="28"/>
+                <w:szCs w:val="28"/>
+              </w:rPr>
+            </w:pPr>
+            <w:r>
+              <w:rPr>
+                <w:rFonts w:cstheme="minorHAnsi"/>
+                <w:b/>
+                <w:bCs/>
+                <w:sz w:val="28"/>
+                <w:szCs w:val="28"/>
+              </w:rPr>
+              <w:t>Retorno</w:t>
+            </w:r>
+          </w:p>
+        </w:tc>
+        <w:tc>
+          <w:tcPr>
+            <w:tcW w:w="6798" w:type="dxa"/>
+          </w:tcPr>
+          <w:p>
+            <w:pPr>
+              <w:rPr>
+                <w:rFonts w:cstheme="minorHAnsi"/>
+                <w:sz w:val="24"/>
+                <w:szCs w:val="24"/>
+              </w:rPr>
+            </w:pPr>
+            <w:r>
+              <w:rPr>
+                <w:rFonts w:cstheme="minorHAnsi"/>
+                <w:sz w:val="24"/>
+                <w:szCs w:val="24"/>
+              </w:rPr>
+              <w:t>Se for um sucesso, retorna “</w:t>
+            </w:r>
+            <w:r>
+              <w:rPr>
+                <w:rFonts w:cstheme="minorHAnsi"/>
+                <w:sz w:val="24"/>
+                <w:szCs w:val="24"/>
+              </w:rPr>
+              <w:t>Característica</w:t>
+            </w:r>
+            <w:r>
+              <w:rPr>
+                <w:rFonts w:cstheme="minorHAnsi"/>
+                <w:sz w:val="24"/>
+                <w:szCs w:val="24"/>
+              </w:rPr>
+              <w:t xml:space="preserve"> </w:t>
+            </w:r>
+            <w:r>
+              <w:rPr>
+                <w:rFonts w:cstheme="minorHAnsi"/>
+                <w:sz w:val="24"/>
+                <w:szCs w:val="24"/>
+              </w:rPr>
+              <w:t>enviad</w:t>
+            </w:r>
+            <w:r>
+              <w:rPr>
+                <w:rFonts w:cstheme="minorHAnsi"/>
+                <w:sz w:val="24"/>
+                <w:szCs w:val="24"/>
+              </w:rPr>
+              <w:t>a</w:t>
+            </w:r>
+            <w:r>
+              <w:rPr>
+                <w:rFonts w:cstheme="minorHAnsi"/>
+                <w:sz w:val="24"/>
+                <w:szCs w:val="24"/>
+              </w:rPr>
+              <w:t xml:space="preserve"> com sucesso”.</w:t>
+            </w:r>
+          </w:p>
+        </w:tc>
+      </w:tr>
+    </w:tbl>
+    <w:p>
+      <w:pPr>
+        <w:spacing w:after="0" w:line="240" w:lineRule="auto"/>
+        <w:rPr>
+          <w:rFonts w:cstheme="minorHAnsi"/>
+          <w:sz w:val="28"/>
+          <w:szCs w:val="28"/>
+        </w:rPr>
+      </w:pPr>
+      <w:r>
+        <w:rPr>
+          <w:rFonts w:cstheme="minorHAnsi"/>
+          <w:sz w:val="28"/>
+          <w:szCs w:val="28"/>
+        </w:rPr>
+        <w:br/>
+      </w:r>
+      <w:r>
+        <w:rPr>
+          <w:rFonts w:cstheme="minorHAnsi"/>
+          <w:sz w:val="28"/>
+          <w:szCs w:val="28"/>
+        </w:rPr>
+        <w:t>Alterar Experiência</w:t>
+      </w:r>
+      <w:r>
+        <w:rPr>
+          <w:rFonts w:cstheme="minorHAnsi"/>
+          <w:sz w:val="28"/>
+          <w:szCs w:val="28"/>
+        </w:rPr>
+        <w:t>:</w:t>
+      </w:r>
+    </w:p>
+    <w:tbl>
+      <w:tblPr>
+        <w:tblStyle w:val="Tabelacomgrade"/>
+        <w:tblW w:w="0" w:type="auto"/>
+        <w:tblLook w:val="04A0" w:firstRow="1" w:lastRow="0" w:firstColumn="1" w:lastColumn="0" w:noHBand="0" w:noVBand="1"/>
+      </w:tblPr>
+      <w:tblGrid>
+        <w:gridCol w:w="1696"/>
+        <w:gridCol w:w="6798"/>
+      </w:tblGrid>
+      <w:tr>
+        <w:tc>
+          <w:tcPr>
+            <w:tcW w:w="1696" w:type="dxa"/>
+          </w:tcPr>
+          <w:p>
+            <w:pPr>
+              <w:rPr>
+                <w:rFonts w:cstheme="minorHAnsi"/>
+                <w:b/>
+                <w:bCs/>
+                <w:sz w:val="28"/>
+                <w:szCs w:val="28"/>
+              </w:rPr>
+            </w:pPr>
+            <w:r>
+              <w:rPr>
+                <w:rFonts w:cstheme="minorHAnsi"/>
+                <w:b/>
+                <w:bCs/>
+                <w:sz w:val="28"/>
+                <w:szCs w:val="28"/>
+              </w:rPr>
+              <w:t>Conteúdo da Mensagem</w:t>
+            </w:r>
+          </w:p>
+          <w:p>
+            <w:pPr>
+              <w:rPr>
+                <w:rFonts w:cstheme="minorHAnsi"/>
+                <w:b/>
+                <w:bCs/>
+                <w:sz w:val="28"/>
+                <w:szCs w:val="28"/>
+              </w:rPr>
+            </w:pPr>
+          </w:p>
+        </w:tc>
+        <w:tc>
+          <w:tcPr>
+            <w:tcW w:w="6798" w:type="dxa"/>
+          </w:tcPr>
+          <w:p>
+            <w:pPr>
+              <w:tabs>
+                <w:tab w:val="left" w:pos="2155"/>
+              </w:tabs>
+              <w:rPr>
+                <w:rFonts w:cstheme="minorHAnsi"/>
+                <w:b/>
+                <w:bCs/>
+                <w:sz w:val="28"/>
+                <w:szCs w:val="28"/>
+              </w:rPr>
+            </w:pPr>
+            <w:r>
+              <w:rPr>
+                <w:rFonts w:cstheme="minorHAnsi"/>
+                <w:b/>
+                <w:bCs/>
+                <w:sz w:val="28"/>
+                <w:szCs w:val="28"/>
+              </w:rPr>
+              <w:t>Campos</w:t>
+            </w:r>
+            <w:r>
+              <w:rPr>
+                <w:rFonts w:cstheme="minorHAnsi"/>
+                <w:b/>
+                <w:bCs/>
+                <w:sz w:val="28"/>
+                <w:szCs w:val="28"/>
+              </w:rPr>
+              <w:tab/>
+              <w:t>Conteúdo</w:t>
+            </w:r>
+          </w:p>
+          <w:p>
+            <w:pPr>
+              <w:tabs>
+                <w:tab w:val="left" w:pos="2155"/>
+              </w:tabs>
+              <w:rPr>
+                <w:rFonts w:cstheme="minorHAnsi"/>
+                <w:sz w:val="24"/>
+                <w:szCs w:val="24"/>
+              </w:rPr>
+            </w:pPr>
+            <w:r>
+              <w:rPr>
+                <w:rFonts w:cstheme="minorHAnsi"/>
+                <w:sz w:val="24"/>
+                <w:szCs w:val="24"/>
+              </w:rPr>
+              <w:t>Operação</w:t>
+            </w:r>
+            <w:r>
+              <w:rPr>
+                <w:rFonts w:cstheme="minorHAnsi"/>
+                <w:sz w:val="24"/>
+                <w:szCs w:val="24"/>
+              </w:rPr>
+              <w:tab/>
+              <w:t>“UPDATE”</w:t>
+            </w:r>
+          </w:p>
+          <w:p>
+            <w:pPr>
+              <w:tabs>
+                <w:tab w:val="left" w:pos="2155"/>
+              </w:tabs>
+              <w:rPr>
+                <w:rFonts w:cstheme="minorHAnsi"/>
+                <w:sz w:val="24"/>
+                <w:szCs w:val="24"/>
+              </w:rPr>
+            </w:pPr>
+            <w:r>
+              <w:rPr>
+                <w:rFonts w:cstheme="minorHAnsi"/>
+                <w:sz w:val="24"/>
+                <w:szCs w:val="24"/>
+              </w:rPr>
+              <w:t>Experiência</w:t>
+            </w:r>
+            <w:r>
+              <w:rPr>
+                <w:rFonts w:cstheme="minorHAnsi"/>
+                <w:sz w:val="24"/>
+                <w:szCs w:val="24"/>
+              </w:rPr>
+              <w:tab/>
+              <w:t xml:space="preserve">Quantidade de </w:t>
+            </w:r>
+            <w:r>
+              <w:rPr>
+                <w:rFonts w:cstheme="minorHAnsi"/>
+                <w:sz w:val="24"/>
+                <w:szCs w:val="24"/>
+              </w:rPr>
+              <w:t>experiência</w:t>
+            </w:r>
+            <w:r>
+              <w:rPr>
+                <w:rFonts w:cstheme="minorHAnsi"/>
+                <w:sz w:val="24"/>
+                <w:szCs w:val="24"/>
+              </w:rPr>
+              <w:t xml:space="preserve"> a ser alterada </w:t>
+            </w:r>
+          </w:p>
+        </w:tc>
+      </w:tr>
+      <w:tr>
+        <w:tc>
+          <w:tcPr>
+            <w:tcW w:w="1696" w:type="dxa"/>
+          </w:tcPr>
+          <w:p>
+            <w:pPr>
+              <w:rPr>
+                <w:rFonts w:cstheme="minorHAnsi"/>
+                <w:b/>
+                <w:bCs/>
+                <w:sz w:val="28"/>
+                <w:szCs w:val="28"/>
+              </w:rPr>
+            </w:pPr>
+            <w:r>
+              <w:rPr>
+                <w:rFonts w:cstheme="minorHAnsi"/>
+                <w:b/>
+                <w:bCs/>
+                <w:sz w:val="28"/>
+                <w:szCs w:val="28"/>
+              </w:rPr>
+              <w:t>Descrição</w:t>
+            </w:r>
+          </w:p>
+        </w:tc>
+        <w:tc>
+          <w:tcPr>
+            <w:tcW w:w="6798" w:type="dxa"/>
+          </w:tcPr>
+          <w:p>
+            <w:pPr>
+              <w:rPr>
+                <w:rFonts w:cstheme="minorHAnsi"/>
+                <w:sz w:val="24"/>
+                <w:szCs w:val="24"/>
+              </w:rPr>
+            </w:pPr>
+            <w:r>
+              <w:rPr>
+                <w:rFonts w:cstheme="minorHAnsi"/>
+                <w:sz w:val="24"/>
+                <w:szCs w:val="24"/>
+              </w:rPr>
+              <w:t>Envia um valor positivo que modificará a experiência de um jogador.</w:t>
+            </w:r>
+          </w:p>
+        </w:tc>
+      </w:tr>
+      <w:tr>
+        <w:tc>
+          <w:tcPr>
+            <w:tcW w:w="1696" w:type="dxa"/>
+          </w:tcPr>
+          <w:p>
+            <w:pPr>
+              <w:rPr>
+                <w:rFonts w:cstheme="minorHAnsi"/>
+                <w:b/>
+                <w:bCs/>
+                <w:sz w:val="28"/>
+                <w:szCs w:val="28"/>
+              </w:rPr>
+            </w:pPr>
+            <w:r>
+              <w:rPr>
+                <w:rFonts w:cstheme="minorHAnsi"/>
+                <w:b/>
+                <w:bCs/>
+                <w:sz w:val="28"/>
+                <w:szCs w:val="28"/>
+              </w:rPr>
+              <w:t>Retorno</w:t>
+            </w:r>
+          </w:p>
+        </w:tc>
+        <w:tc>
+          <w:tcPr>
+            <w:tcW w:w="6798" w:type="dxa"/>
+          </w:tcPr>
+          <w:p>
+            <w:pPr>
+              <w:rPr>
+                <w:rFonts w:cstheme="minorHAnsi"/>
+                <w:sz w:val="24"/>
+                <w:szCs w:val="24"/>
+              </w:rPr>
+            </w:pPr>
+            <w:r>
+              <w:rPr>
+                <w:rFonts w:cstheme="minorHAnsi"/>
+                <w:sz w:val="24"/>
+                <w:szCs w:val="24"/>
+              </w:rPr>
+              <w:t>Se for um sucesso, retorna “</w:t>
+            </w:r>
+            <w:r>
+              <w:rPr>
+                <w:rFonts w:cstheme="minorHAnsi"/>
+                <w:sz w:val="24"/>
+                <w:szCs w:val="24"/>
+              </w:rPr>
+              <w:t xml:space="preserve">Experiência aumentada </w:t>
+            </w:r>
+            <w:r>
+              <w:rPr>
+                <w:rFonts w:cstheme="minorHAnsi"/>
+                <w:sz w:val="24"/>
+                <w:szCs w:val="24"/>
+              </w:rPr>
+              <w:t>com sucesso”.</w:t>
+            </w:r>
+          </w:p>
+        </w:tc>
+      </w:tr>
+    </w:tbl>
+    <w:p>
+      <w:pPr>
+        <w:rPr>
           <w:b/>
           <w:bCs/>
           <w:sz w:val="32"/>
           <w:szCs w:val="32"/>
         </w:rPr>
       </w:pPr>
-      <w:r>
+    </w:p>
+    <w:p>
+      <w:pPr>
         <w:rPr>
           <w:b/>
           <w:bCs/>
           <w:sz w:val="32"/>
           <w:szCs w:val="32"/>
         </w:rPr>
-        <w:t>Diagrama de Classes</w:t>
-      </w:r>
-    </w:p>
-    <w:p>
-      <w:pPr>
+      </w:pPr>
+      <w:r>
         <w:rPr>
           <w:b/>
           <w:bCs/>
           <w:sz w:val="32"/>
           <w:szCs w:val="32"/>
         </w:rPr>
-      </w:pPr>
-      <w:r>
+        <w:br w:type="page"/>
+      </w:r>
+    </w:p>
+    <w:p>
+      <w:pPr>
         <w:rPr>
           <w:b/>
           <w:bCs/>
-          <w:noProof/>
           <w:sz w:val="32"/>
           <w:szCs w:val="32"/>
         </w:rPr>
+      </w:pPr>
+      <w:r>
+        <w:rPr>
+          <w:b/>
+          <w:bCs/>
+          <w:sz w:val="32"/>
+          <w:szCs w:val="32"/>
+        </w:rPr>
+        <w:lastRenderedPageBreak/>
+        <w:t>Diagrama de Classes</w:t>
+      </w:r>
+    </w:p>
+    <w:p>
+      <w:pPr>
+        <w:rPr>
+          <w:b/>
+          <w:bCs/>
+          <w:sz w:val="32"/>
+          <w:szCs w:val="32"/>
+        </w:rPr>
+      </w:pPr>
+      <w:r>
+        <w:rPr>
+          <w:b/>
+          <w:bCs/>
+          <w:sz w:val="32"/>
+          <w:szCs w:val="32"/>
+        </w:rPr>
         <w:drawing>
-          <wp:inline distT="0" distB="0" distL="0" distR="0" wp14:anchorId="75E19BCB" wp14:editId="6B22B673">
-            <wp:extent cx="5075360" cy="2141406"/>
-            <wp:effectExtent l="0" t="0" r="0" b="0"/>
-            <wp:docPr id="1" name="Imagem 1" descr="Diagrama, Esquemático&#10;&#10;Descrição gerada automaticamente"/>
+          <wp:inline distT="0" distB="0" distL="0" distR="0" wp14:anchorId="6EF9F8CB" wp14:editId="06CA780A">
+            <wp:extent cx="4755292" cy="5220152"/>
+            <wp:effectExtent l="0" t="0" r="7620" b="0"/>
+            <wp:docPr id="1" name="Imagem 1" descr="Tela de computador com texto preto sobre fundo branco&#10;&#10;Descrição gerada automaticamente"/>
             <wp:cNvGraphicFramePr>
               <a:graphicFrameLocks xmlns:a="http://schemas.openxmlformats.org/drawingml/2006/main" noChangeAspect="1"/>
             </wp:cNvGraphicFramePr>
@@ -2476,7 +4743,7 @@
               <a:graphicData uri="http://schemas.openxmlformats.org/drawingml/2006/picture">
                 <pic:pic xmlns:pic="http://schemas.openxmlformats.org/drawingml/2006/picture">
                   <pic:nvPicPr>
-                    <pic:cNvPr id="1" name="Imagem 1" descr="Diagrama, Esquemático&#10;&#10;Descrição gerada automaticamente"/>
+                    <pic:cNvPr id="1" name="Imagem 1" descr="Tela de computador com texto preto sobre fundo branco&#10;&#10;Descrição gerada automaticamente"/>
                     <pic:cNvPicPr/>
                   </pic:nvPicPr>
                   <pic:blipFill>
@@ -2488,7 +4755,7 @@
                   <pic:spPr>
                     <a:xfrm>
                       <a:off x="0" y="0"/>
-                      <a:ext cx="5075360" cy="2141406"/>
+                      <a:ext cx="4755292" cy="5220152"/>
                     </a:xfrm>
                     <a:prstGeom prst="rect">
                       <a:avLst/>

</xml_diff>